<commit_message>
Atualiza texto no template do contrato
</commit_message>
<xml_diff>
--- a/template_contrato.docx
+++ b/template_contrato.docx
@@ -372,17 +372,6 @@
       </w:pPr>
       <w:r>
         <w:rPr/>
-      </w:r>
-    </w:p>
-    <w:p>
-      <w:pPr>
-        <w:pStyle w:val="Textoprformatado"/>
-        <w:ind w:hanging="0" w:left="0" w:right="0"/>
-        <w:jc w:val="both"/>
-        <w:rPr/>
-      </w:pPr>
-      <w:r>
-        <w:rPr/>
         <w:t>Veículo {{ loop.index }}</w:t>
       </w:r>
     </w:p>
@@ -550,17 +539,6 @@
       <w:r>
         <w:rPr/>
         <w:t>Acessórios:            {{ v.acessorios_str }}</w:t>
-      </w:r>
-    </w:p>
-    <w:p>
-      <w:pPr>
-        <w:pStyle w:val="Textoprformatado"/>
-        <w:ind w:hanging="0" w:left="0" w:right="0"/>
-        <w:jc w:val="both"/>
-        <w:rPr/>
-      </w:pPr>
-      <w:r>
-        <w:rPr/>
       </w:r>
     </w:p>
     <w:p>
@@ -690,7 +668,7 @@
           <w:b/>
           <w:bCs/>
         </w:rPr>
-        <w:t>4. PESSOAS AUTORIZADAS (até 3)</w:t>
+        <w:t>4. PESSOAS AUTORIZADAS</w:t>
       </w:r>
     </w:p>
     <w:p>
@@ -2751,7 +2729,21 @@
           <w:b/>
           <w:bCs/>
         </w:rPr>
-        <w:t>14. DAS DISPOSições GERAIS</w:t>
+        <w:t>14. DAS DISPOS</w:t>
+      </w:r>
+      <w:r>
+        <w:rPr>
+          <w:b/>
+          <w:bCs/>
+        </w:rPr>
+        <w:t>IÇÕES</w:t>
+      </w:r>
+      <w:r>
+        <w:rPr>
+          <w:b/>
+          <w:bCs/>
+        </w:rPr>
+        <w:t xml:space="preserve"> GERAIS</w:t>
       </w:r>
     </w:p>
     <w:p>
@@ -3116,6 +3108,17 @@
       </w:pPr>
       <w:r>
         <w:rPr/>
+      </w:r>
+    </w:p>
+    <w:p>
+      <w:pPr>
+        <w:pStyle w:val="Textoprformatado"/>
+        <w:ind w:hanging="0" w:left="0" w:right="0"/>
+        <w:jc w:val="both"/>
+        <w:rPr/>
+      </w:pPr>
+      <w:r>
+        <w:rPr/>
         <w:t>Campo Grande, MS, {{data_contrato}}</w:t>
       </w:r>
     </w:p>
@@ -3139,6 +3142,50 @@
       </w:pPr>
       <w:r>
         <w:rPr/>
+      </w:r>
+    </w:p>
+    <w:p>
+      <w:pPr>
+        <w:pStyle w:val="Textoprformatado"/>
+        <w:ind w:hanging="0" w:left="0" w:right="0"/>
+        <w:jc w:val="both"/>
+        <w:rPr/>
+      </w:pPr>
+      <w:r>
+        <w:rPr/>
+      </w:r>
+    </w:p>
+    <w:p>
+      <w:pPr>
+        <w:pStyle w:val="Textoprformatado"/>
+        <w:ind w:hanging="0" w:left="0" w:right="0"/>
+        <w:jc w:val="both"/>
+        <w:rPr/>
+      </w:pPr>
+      <w:r>
+        <w:rPr/>
+      </w:r>
+    </w:p>
+    <w:p>
+      <w:pPr>
+        <w:pStyle w:val="Textoprformatado"/>
+        <w:ind w:hanging="0" w:left="0" w:right="0"/>
+        <w:jc w:val="both"/>
+        <w:rPr/>
+      </w:pPr>
+      <w:r>
+        <w:rPr/>
+      </w:r>
+    </w:p>
+    <w:p>
+      <w:pPr>
+        <w:pStyle w:val="Textoprformatado"/>
+        <w:ind w:hanging="0" w:left="0" w:right="0"/>
+        <w:jc w:val="both"/>
+        <w:rPr/>
+      </w:pPr>
+      <w:r>
+        <w:rPr/>
         <w:t>_________________________________________</w:t>
       </w:r>
     </w:p>
@@ -3186,6 +3233,61 @@
       </w:pPr>
       <w:r>
         <w:rPr/>
+      </w:r>
+    </w:p>
+    <w:p>
+      <w:pPr>
+        <w:pStyle w:val="Textoprformatado"/>
+        <w:ind w:hanging="0" w:left="0" w:right="0"/>
+        <w:jc w:val="both"/>
+        <w:rPr/>
+      </w:pPr>
+      <w:r>
+        <w:rPr/>
+      </w:r>
+    </w:p>
+    <w:p>
+      <w:pPr>
+        <w:pStyle w:val="Textoprformatado"/>
+        <w:ind w:hanging="0" w:left="0" w:right="0"/>
+        <w:jc w:val="both"/>
+        <w:rPr/>
+      </w:pPr>
+      <w:r>
+        <w:rPr/>
+      </w:r>
+    </w:p>
+    <w:p>
+      <w:pPr>
+        <w:pStyle w:val="Textoprformatado"/>
+        <w:ind w:hanging="0" w:left="0" w:right="0"/>
+        <w:jc w:val="both"/>
+        <w:rPr/>
+      </w:pPr>
+      <w:r>
+        <w:rPr/>
+      </w:r>
+    </w:p>
+    <w:p>
+      <w:pPr>
+        <w:pStyle w:val="Textoprformatado"/>
+        <w:ind w:hanging="0" w:left="0" w:right="0"/>
+        <w:jc w:val="both"/>
+        <w:rPr/>
+      </w:pPr>
+      <w:r>
+        <w:rPr/>
+      </w:r>
+    </w:p>
+    <w:p>
+      <w:pPr>
+        <w:pStyle w:val="Textoprformatado"/>
+        <w:ind w:hanging="0" w:left="0" w:right="0"/>
+        <w:jc w:val="both"/>
+        <w:rPr/>
+      </w:pPr>
+      <w:r>
+        <w:rPr/>
         <w:t>_________________________________________</w:t>
       </w:r>
     </w:p>
@@ -3245,6 +3347,39 @@
       </w:pPr>
       <w:r>
         <w:rPr/>
+      </w:r>
+    </w:p>
+    <w:p>
+      <w:pPr>
+        <w:pStyle w:val="Textoprformatado"/>
+        <w:ind w:hanging="0" w:left="0" w:right="0"/>
+        <w:jc w:val="both"/>
+        <w:rPr/>
+      </w:pPr>
+      <w:r>
+        <w:rPr/>
+      </w:r>
+    </w:p>
+    <w:p>
+      <w:pPr>
+        <w:pStyle w:val="Textoprformatado"/>
+        <w:ind w:hanging="0" w:left="0" w:right="0"/>
+        <w:jc w:val="both"/>
+        <w:rPr/>
+      </w:pPr>
+      <w:r>
+        <w:rPr/>
+      </w:r>
+    </w:p>
+    <w:p>
+      <w:pPr>
+        <w:pStyle w:val="Textoprformatado"/>
+        <w:ind w:hanging="0" w:left="0" w:right="0"/>
+        <w:jc w:val="both"/>
+        <w:rPr/>
+      </w:pPr>
+      <w:r>
+        <w:rPr/>
         <w:t>Testemunhas (se assinatura física):</w:t>
       </w:r>
     </w:p>
@@ -3257,2421 +3392,155 @@
       </w:pPr>
       <w:r>
         <w:rPr/>
-        <w:t>Nome: _________________________</w:t>
-      </w:r>
-    </w:p>
-    <w:p>
-      <w:pPr>
-        <w:pStyle w:val="Textoprformatado"/>
-        <w:ind w:hanging="0" w:left="0" w:right="0"/>
-        <w:jc w:val="both"/>
-        <w:rPr/>
-      </w:pPr>
-      <w:r>
-        <w:rPr/>
-        <w:t>CPF: _________________________</w:t>
-      </w:r>
-    </w:p>
-    <w:p>
-      <w:pPr>
-        <w:pStyle w:val="Textoprformatado"/>
-        <w:ind w:hanging="0" w:left="0" w:right="0"/>
-        <w:jc w:val="both"/>
-        <w:rPr/>
-      </w:pPr>
-      <w:r>
-        <w:rPr/>
-      </w:r>
-    </w:p>
-    <w:p>
-      <w:pPr>
-        <w:pStyle w:val="Textoprformatado"/>
-        <w:ind w:hanging="0" w:left="0" w:right="0"/>
-        <w:jc w:val="both"/>
-        <w:rPr/>
-      </w:pPr>
-      <w:r>
-        <w:rPr/>
-        <w:t>Nome: _________________________</w:t>
-      </w:r>
-    </w:p>
-    <w:p>
-      <w:pPr>
-        <w:pStyle w:val="Textoprformatado"/>
-        <w:ind w:hanging="0" w:left="0" w:right="0"/>
-        <w:jc w:val="both"/>
-        <w:rPr/>
-      </w:pPr>
-      <w:r>
-        <w:rPr/>
-        <w:t>CPF: _________________________</w:t>
-      </w:r>
-    </w:p>
-    <w:p>
-      <w:pPr>
-        <w:pStyle w:val="Textoprformatado"/>
-        <w:ind w:hanging="0" w:left="0" w:right="0"/>
-        <w:jc w:val="both"/>
-        <w:rPr/>
-      </w:pPr>
-      <w:r>
-        <w:rPr/>
-        <w:t>1.</w:t>
-      </w:r>
-    </w:p>
-    <w:p>
-      <w:pPr>
-        <w:pStyle w:val="Textoprformatado"/>
-        <w:ind w:hanging="0" w:left="0" w:right="0"/>
-        <w:jc w:val="both"/>
-        <w:rPr/>
-      </w:pPr>
-      <w:r>
-        <w:rPr/>
-        <w:t>2.</w:t>
-      </w:r>
-    </w:p>
-    <w:p>
-      <w:pPr>
-        <w:pStyle w:val="Textoprformatado"/>
-        <w:ind w:hanging="0" w:left="0" w:right="0"/>
-        <w:jc w:val="both"/>
-        <w:rPr/>
-      </w:pPr>
-      <w:r>
-        <w:rPr/>
-      </w:r>
-    </w:p>
-    <w:p>
-      <w:pPr>
-        <w:pStyle w:val="Textoprformatado"/>
-        <w:ind w:hanging="0" w:left="0" w:right="0"/>
-        <w:jc w:val="both"/>
-        <w:rPr/>
-      </w:pPr>
-      <w:r>
-        <w:rPr/>
-        <w:t>ANEXO I</w:t>
-      </w:r>
-    </w:p>
-    <w:p>
-      <w:pPr>
-        <w:pStyle w:val="Textoprformatado"/>
-        <w:ind w:hanging="0" w:left="0" w:right="0"/>
-        <w:jc w:val="both"/>
-        <w:rPr/>
-      </w:pPr>
-      <w:r>
-        <w:rPr/>
-        <w:t>GLOSSÁRIO DE TERMOS TÉCNICOS</w:t>
-      </w:r>
-    </w:p>
-    <w:p>
-      <w:pPr>
-        <w:pStyle w:val="Textoprformatado"/>
-        <w:ind w:hanging="0" w:left="0" w:right="0"/>
-        <w:jc w:val="both"/>
-        <w:rPr/>
-      </w:pPr>
-      <w:r>
-        <w:rPr/>
-        <w:t>Termo Definição</w:t>
-      </w:r>
-    </w:p>
-    <w:p>
-      <w:pPr>
-        <w:pStyle w:val="Textoprformatado"/>
-        <w:ind w:hanging="0" w:left="0" w:right="0"/>
-        <w:jc w:val="both"/>
-        <w:rPr/>
-      </w:pPr>
-      <w:r>
-        <w:rPr/>
-        <w:t>GPS "Sistema de Posicionamento Global (Global Positioning System), tecnologia que utiliza satélites para determinar a localização precisa de um veículo em tempo real."</w:t>
-      </w:r>
-    </w:p>
-    <w:p>
-      <w:pPr>
-        <w:pStyle w:val="Textoprformatado"/>
-        <w:ind w:hanging="0" w:left="0" w:right="0"/>
-        <w:jc w:val="both"/>
-        <w:rPr/>
-      </w:pPr>
-      <w:r>
-        <w:rPr/>
-        <w:t>Rastreamento "Monitoramento contínuo da posição do veículo por meio de sinais de GPS e/ou radiofrequência, transmitidos para uma central de controle."</w:t>
-      </w:r>
-    </w:p>
-    <w:p>
-      <w:pPr>
-        <w:pStyle w:val="Textoprformatado"/>
-        <w:ind w:hanging="0" w:left="0" w:right="0"/>
-        <w:jc w:val="both"/>
-        <w:rPr/>
-      </w:pPr>
-      <w:r>
-        <w:rPr/>
-        <w:t>Radiofrequência "Tecnologia complementar ao GPS que utiliza ondas eletromagnéticas para rastreamento em áreas com limitações de sinal de satélite (ex.: túneis)."</w:t>
-      </w:r>
-    </w:p>
-    <w:p>
-      <w:pPr>
-        <w:pStyle w:val="Textoprformatado"/>
-        <w:ind w:hanging="0" w:left="0" w:right="0"/>
-        <w:jc w:val="both"/>
-        <w:rPr/>
-      </w:pPr>
-      <w:r>
-        <w:rPr/>
-        <w:t>Botão de Pânico "Dispositivo acionável pelo usuário em situações de emergência (roubo, sequestro), que envia um alerta imediato à central de monitoramento."</w:t>
-      </w:r>
-    </w:p>
-    <w:p>
-      <w:pPr>
-        <w:pStyle w:val="Textoprformatado"/>
-        <w:ind w:hanging="0" w:left="0" w:right="0"/>
-        <w:jc w:val="both"/>
-        <w:rPr/>
-      </w:pPr>
-      <w:r>
-        <w:rPr/>
-        <w:t>Cobertura "Áreas geográficas onde os serviços de rastreamento e monitoramento estão disponíveis, dependentes da infraestrutura de redes de telecomunicações e satélites. |"</w:t>
-      </w:r>
-    </w:p>
-    <w:p>
-      <w:pPr>
-        <w:pStyle w:val="Textoprformatado"/>
-        <w:ind w:hanging="0" w:left="0" w:right="0"/>
-        <w:jc w:val="both"/>
-        <w:rPr/>
-      </w:pPr>
-      <w:r>
-        <w:rPr/>
-        <w:t>Bloqueador de Sinal "Dispositivo ilegal que interfere nos sinais de GPS ou radiofrequência, impedindo o rastreamento do veículo."</w:t>
-      </w:r>
-    </w:p>
-    <w:p>
-      <w:pPr>
-        <w:pStyle w:val="Textoprformatado"/>
-        <w:ind w:hanging="0" w:left="0" w:right="0"/>
-        <w:jc w:val="both"/>
-        <w:rPr/>
-      </w:pPr>
-      <w:r>
-        <w:rPr/>
-        <w:t>Ignição "Estado do sistema de partida do veículo (ligado/desligado). O rastreamento pode ser limitado se a ignição estiver desligada."</w:t>
-      </w:r>
-    </w:p>
-    <w:p>
-      <w:pPr>
-        <w:pStyle w:val="Textoprformatado"/>
-        <w:ind w:hanging="0" w:left="0" w:right="0"/>
-        <w:jc w:val="both"/>
-        <w:rPr/>
-      </w:pPr>
-      <w:r>
-        <w:rPr/>
-        <w:t>LGPD "Lei Geral de Proteção de Dados (Lei 13.709/2018), que regula o tratamento de dados pessoais pelo Contratada, garantindo privacidade e segurança."</w:t>
-      </w:r>
-    </w:p>
-    <w:p>
-      <w:pPr>
-        <w:pStyle w:val="Textoprformatado"/>
-        <w:ind w:hanging="0" w:left="0" w:right="0"/>
-        <w:jc w:val="both"/>
-        <w:rPr/>
-      </w:pPr>
-      <w:r>
-        <w:rPr/>
-        <w:t>Comodato "Regime de empréstimo gratuito dos equipamentos de rastreamento, onde a propriedade permanece com a Contratada."</w:t>
-      </w:r>
-    </w:p>
-    <w:p>
-      <w:pPr>
-        <w:pStyle w:val="Textoprformatado"/>
-        <w:ind w:hanging="0" w:left="0" w:right="0"/>
-        <w:jc w:val="both"/>
-        <w:rPr/>
-      </w:pPr>
-      <w:r>
-        <w:rPr/>
-        <w:t>CRV "Certificado de Registro de Veículo, documento que comprova a propriedade legal do veículo."</w:t>
-      </w:r>
-    </w:p>
-    <w:p>
-      <w:pPr>
-        <w:pStyle w:val="Textoprformatado"/>
-        <w:ind w:hanging="0" w:left="0" w:right="0"/>
-        <w:jc w:val="both"/>
-        <w:rPr/>
-      </w:pPr>
-      <w:r>
-        <w:rPr/>
-        <w:t>RENAVAM "Registro Nacional de Veículos Automotores, número único que identifica o veículo perante os órgãos de trânsito."</w:t>
-      </w:r>
-    </w:p>
-    <w:p>
-      <w:pPr>
-        <w:pStyle w:val="Textoprformatado"/>
-        <w:ind w:hanging="0" w:left="0" w:right="0"/>
-        <w:jc w:val="both"/>
-        <w:rPr/>
-      </w:pPr>
-      <w:r>
-        <w:rPr/>
-        <w:t>IPCA "Índice de Preços ao Consumidor Amplo, utilizado para reajustes anuais dos valores contratuais."</w:t>
-      </w:r>
-    </w:p>
-    <w:p>
-      <w:pPr>
-        <w:pStyle w:val="Textoprformatado"/>
-        <w:ind w:hanging="0" w:left="0" w:right="0"/>
-        <w:jc w:val="both"/>
-        <w:rPr/>
-      </w:pPr>
-      <w:r>
-        <w:rPr/>
-        <w:t>Dados de Acesso "Usuário e Senha pessoal fornecida ao Contratante para acessar o sistema de monitoramento e acionar serviços emergenciais."</w:t>
-      </w:r>
-    </w:p>
-    <w:p>
-      <w:pPr>
-        <w:pStyle w:val="Textoprformatado"/>
-        <w:ind w:hanging="0" w:left="0" w:right="0"/>
-        <w:jc w:val="both"/>
-        <w:rPr/>
-      </w:pPr>
-      <w:r>
-        <w:rPr/>
-        <w:t>Central de Emergências "Setor da Contratada responsável por receber alertas, validar ocorrências e acionar autoridades quando necessário."</w:t>
-      </w:r>
-    </w:p>
-    <w:p>
-      <w:pPr>
-        <w:pStyle w:val="Textoprformatado"/>
-        <w:ind w:hanging="0" w:left="0" w:right="0"/>
-        <w:jc w:val="both"/>
-        <w:rPr/>
-      </w:pPr>
-      <w:r>
-        <w:rPr/>
-        <w:t>Casos Fortuitos "Eventos imprevisíveis e inevitáveis (ex.: desastres naturais, falhas em redes de telecomunicação) que podem interromper temporariamente os serviços."</w:t>
-      </w:r>
-    </w:p>
-    <w:p>
-      <w:pPr>
-        <w:pStyle w:val="Textoprformatado"/>
-        <w:ind w:hanging="0" w:left="0" w:right="0"/>
-        <w:jc w:val="both"/>
-        <w:rPr/>
-      </w:pPr>
-      <w:r>
-        <w:rPr/>
-        <w:t>Força Maior "Situações externas e incontroláveis (ex.: atos de autoridade, guerras) que isentam a Contratada de responsabilidade por falhas no serviço."</w:t>
-      </w:r>
-    </w:p>
-    <w:p>
-      <w:pPr>
-        <w:pStyle w:val="Textoprformatado"/>
-        <w:ind w:hanging="0" w:left="0" w:right="0"/>
-        <w:jc w:val="both"/>
-        <w:rPr/>
-      </w:pPr>
-      <w:r>
-        <w:rPr/>
-        <w:t>Assistência Técnica "Serviços de manutenção, reparo ou substituição dos equipamentos, realizados exclusivamente por técnicos autorizados."</w:t>
-      </w:r>
-    </w:p>
-    <w:p>
-      <w:pPr>
-        <w:pStyle w:val="Textoprformatado"/>
-        <w:ind w:hanging="0" w:left="0" w:right="0"/>
-        <w:jc w:val="both"/>
-        <w:rPr/>
-      </w:pPr>
-      <w:r>
-        <w:rPr/>
-        <w:t>Autenticação em Duas Etapas "Método de segurança que exige duas formas de validação (ex.: senha + código SMS) para acessar o sistema."</w:t>
-      </w:r>
-    </w:p>
-    <w:p>
-      <w:pPr>
-        <w:pStyle w:val="Textoprformatado"/>
-        <w:ind w:hanging="0" w:left="0" w:right="0"/>
-        <w:jc w:val="both"/>
-        <w:rPr/>
-      </w:pPr>
-      <w:r>
-        <w:rPr/>
-      </w:r>
-    </w:p>
-    <w:p>
-      <w:pPr>
-        <w:pStyle w:val="Textoprformatado"/>
-        <w:ind w:hanging="0" w:left="0" w:right="0"/>
-        <w:jc w:val="both"/>
-        <w:rPr/>
-      </w:pPr>
-      <w:r>
-        <w:rPr/>
-        <w:t>MANUAL DO CLIENTE</w:t>
-      </w:r>
-    </w:p>
-    <w:p>
-      <w:pPr>
-        <w:pStyle w:val="Textoprformatado"/>
-        <w:ind w:hanging="0" w:left="0" w:right="0"/>
-        <w:jc w:val="both"/>
-        <w:rPr/>
-      </w:pPr>
-      <w:r>
-        <w:rPr/>
-        <w:t>Manual do Cliente | Segurança Veicular Sempre Alerta</w:t>
-      </w:r>
-    </w:p>
-    <w:p>
-      <w:pPr>
-        <w:pStyle w:val="Textoprformatado"/>
-        <w:ind w:hanging="0" w:left="0" w:right="0"/>
-        <w:jc w:val="both"/>
-        <w:rPr/>
-      </w:pPr>
-      <w:r>
-        <w:rPr/>
-        <w:t>Sua tranquilidade é a nossa prioridade.</w:t>
-      </w:r>
-    </w:p>
-    <w:p>
-      <w:pPr>
-        <w:pStyle w:val="Textoprformatado"/>
-        <w:ind w:hanging="0" w:left="0" w:right="0"/>
-        <w:jc w:val="both"/>
-        <w:rPr/>
-      </w:pPr>
-      <w:r>
-        <w:rPr/>
-        <w:t>Bem-vindo à família Sempre Alerta! Estamos felizes por você ter escolhido nossos serviços para proteger seu veículo. Este manual foi elaborado para fornecer todas as informações necessárias sobre como utilizar seu sistema de rastreamento, acionar nossa Central de Emergências e cuidar do seu equipamento. Guarde-o em local seguro para referência futura.</w:t>
-      </w:r>
-    </w:p>
-    <w:p>
-      <w:pPr>
-        <w:pStyle w:val="Textoprformatado"/>
-        <w:ind w:hanging="0" w:left="0" w:right="0"/>
-        <w:jc w:val="both"/>
-        <w:rPr/>
-      </w:pPr>
-      <w:r>
-        <w:rPr/>
-      </w:r>
-    </w:p>
-    <w:p>
-      <w:pPr>
-        <w:pStyle w:val="Textoprformatado"/>
-        <w:ind w:hanging="0" w:left="0" w:right="0"/>
-        <w:jc w:val="both"/>
-        <w:rPr/>
-      </w:pPr>
-      <w:r>
-        <w:rPr/>
-        <w:t>Índice</w:t>
-      </w:r>
-    </w:p>
-    <w:p>
-      <w:pPr>
-        <w:pStyle w:val="Textoprformatado"/>
-        <w:ind w:hanging="0" w:left="0" w:right="0"/>
-        <w:jc w:val="both"/>
-        <w:rPr/>
-      </w:pPr>
-      <w:r>
-        <w:rPr/>
-        <w:t>Boas-Vindas e Apresentação</w:t>
-      </w:r>
-    </w:p>
-    <w:p>
-      <w:pPr>
-        <w:pStyle w:val="Textoprformatado"/>
-        <w:ind w:hanging="0" w:left="0" w:right="0"/>
-        <w:jc w:val="both"/>
-        <w:rPr/>
-      </w:pPr>
-      <w:r>
-        <w:rPr/>
-        <w:t>Nossos Serviços Incluídos</w:t>
-      </w:r>
-    </w:p>
-    <w:p>
-      <w:pPr>
-        <w:pStyle w:val="Textoprformatado"/>
-        <w:ind w:hanging="0" w:left="0" w:right="0"/>
-        <w:jc w:val="both"/>
-        <w:rPr/>
-      </w:pPr>
-      <w:r>
-        <w:rPr/>
-        <w:t>Instalação e Verificação Inicial</w:t>
-      </w:r>
-    </w:p>
-    <w:p>
-      <w:pPr>
-        <w:pStyle w:val="Textoprformatado"/>
-        <w:ind w:hanging="0" w:left="0" w:right="0"/>
-        <w:jc w:val="both"/>
-        <w:rPr/>
-      </w:pPr>
-      <w:r>
-        <w:rPr/>
-        <w:t>Entendendo Seu Equipamento</w:t>
-      </w:r>
-    </w:p>
-    <w:p>
-      <w:pPr>
-        <w:pStyle w:val="Textoprformatado"/>
-        <w:ind w:hanging="0" w:left="0" w:right="0"/>
-        <w:jc w:val="both"/>
-        <w:rPr/>
-      </w:pPr>
-      <w:r>
-        <w:rPr/>
-        <w:t>Acesso ao Sistema Online e Aplicativo</w:t>
-      </w:r>
-    </w:p>
-    <w:p>
-      <w:pPr>
-        <w:pStyle w:val="Textoprformatado"/>
-        <w:ind w:hanging="0" w:left="0" w:right="0"/>
-        <w:jc w:val="both"/>
-        <w:rPr/>
-      </w:pPr>
-      <w:r>
-        <w:rPr/>
-        <w:t>5.1 Download e Instalação do Aplicativo</w:t>
-      </w:r>
-    </w:p>
-    <w:p>
-      <w:pPr>
-        <w:pStyle w:val="Textoprformatado"/>
-        <w:ind w:hanging="0" w:left="0" w:right="0"/>
-        <w:jc w:val="both"/>
-        <w:rPr/>
-      </w:pPr>
-      <w:r>
-        <w:rPr/>
-        <w:t>5.2 Acesso e Funções Principais</w:t>
-      </w:r>
-    </w:p>
-    <w:p>
-      <w:pPr>
-        <w:pStyle w:val="Textoprformatado"/>
-        <w:ind w:hanging="0" w:left="0" w:right="0"/>
-        <w:jc w:val="both"/>
-        <w:rPr/>
-      </w:pPr>
-      <w:r>
-        <w:rPr/>
-        <w:t>5.3 Gerenciando Alertas e Notificações</w:t>
-      </w:r>
-    </w:p>
-    <w:p>
-      <w:pPr>
-        <w:pStyle w:val="Textoprformatado"/>
-        <w:ind w:hanging="0" w:left="0" w:right="0"/>
-        <w:jc w:val="both"/>
-        <w:rPr/>
-      </w:pPr>
-      <w:r>
-        <w:rPr/>
-        <w:t>Como Acionar Nossos Serviços</w:t>
-      </w:r>
-    </w:p>
-    <w:p>
-      <w:pPr>
-        <w:pStyle w:val="Textoprformatado"/>
-        <w:ind w:hanging="0" w:left="0" w:right="0"/>
-        <w:jc w:val="both"/>
-        <w:rPr/>
-      </w:pPr>
-      <w:r>
-        <w:rPr/>
-        <w:t>6.1 Em Caso de Roubo ou Furto</w:t>
-      </w:r>
-    </w:p>
-    <w:p>
-      <w:pPr>
-        <w:pStyle w:val="Textoprformatado"/>
-        <w:ind w:hanging="0" w:left="0" w:right="0"/>
-        <w:jc w:val="both"/>
-        <w:rPr/>
-      </w:pPr>
-      <w:r>
-        <w:rPr/>
-        <w:t>6.2 Utilizando o Botão de Pânico (se instalado)</w:t>
-      </w:r>
-    </w:p>
-    <w:p>
-      <w:pPr>
-        <w:pStyle w:val="Textoprformatado"/>
-        <w:ind w:hanging="0" w:left="0" w:right="0"/>
-        <w:jc w:val="both"/>
-        <w:rPr/>
-      </w:pPr>
-      <w:r>
-        <w:rPr/>
-        <w:t>6.3 Outras Situações de Emergência (Suporte Localização)</w:t>
-      </w:r>
-    </w:p>
-    <w:p>
-      <w:pPr>
-        <w:pStyle w:val="Textoprformatado"/>
-        <w:ind w:hanging="0" w:left="0" w:right="0"/>
-        <w:jc w:val="both"/>
-        <w:rPr/>
-      </w:pPr>
-      <w:r>
-        <w:rPr/>
-        <w:t>6.4 Testando Seu Sistema</w:t>
-      </w:r>
-    </w:p>
-    <w:p>
-      <w:pPr>
-        <w:pStyle w:val="Textoprformatado"/>
-        <w:ind w:hanging="0" w:left="0" w:right="0"/>
-        <w:jc w:val="both"/>
-        <w:rPr/>
-      </w:pPr>
-      <w:r>
-        <w:rPr/>
-        <w:t>Cuidados com o Equipamento e Manutenção</w:t>
-      </w:r>
-    </w:p>
-    <w:p>
-      <w:pPr>
-        <w:pStyle w:val="Textoprformatado"/>
-        <w:ind w:hanging="0" w:left="0" w:right="0"/>
-        <w:jc w:val="both"/>
-        <w:rPr/>
-      </w:pPr>
-      <w:r>
-        <w:rPr/>
-        <w:t>Faturamento e Pagamentos</w:t>
-      </w:r>
-    </w:p>
-    <w:p>
-      <w:pPr>
-        <w:pStyle w:val="Textoprformatado"/>
-        <w:ind w:hanging="0" w:left="0" w:right="0"/>
-        <w:jc w:val="both"/>
-        <w:rPr/>
-      </w:pPr>
-      <w:r>
-        <w:rPr/>
-        <w:t>Obrigações do Cliente</w:t>
-      </w:r>
-    </w:p>
-    <w:p>
-      <w:pPr>
-        <w:pStyle w:val="Textoprformatado"/>
-        <w:ind w:hanging="0" w:left="0" w:right="0"/>
-        <w:jc w:val="both"/>
-        <w:rPr/>
-      </w:pPr>
-      <w:r>
-        <w:rPr/>
-        <w:t>Perguntas Frequentes (FAQ)</w:t>
-      </w:r>
-    </w:p>
-    <w:p>
-      <w:pPr>
-        <w:pStyle w:val="Textoprformatado"/>
-        <w:ind w:hanging="0" w:left="0" w:right="0"/>
-        <w:jc w:val="both"/>
-        <w:rPr/>
-      </w:pPr>
-      <w:r>
-        <w:rPr/>
-        <w:t>Contatos Importantes e Canais de Atendimento</w:t>
-      </w:r>
-    </w:p>
-    <w:p>
-      <w:pPr>
-        <w:pStyle w:val="Textoprformatado"/>
-        <w:ind w:hanging="0" w:left="0" w:right="0"/>
-        <w:jc w:val="both"/>
-        <w:rPr/>
-      </w:pPr>
-      <w:r>
-        <w:rPr/>
-        <w:t>Política de Privacidade (LGPD)</w:t>
-      </w:r>
-    </w:p>
-    <w:p>
-      <w:pPr>
-        <w:pStyle w:val="Textoprformatado"/>
-        <w:ind w:hanging="0" w:left="0" w:right="0"/>
-        <w:jc w:val="both"/>
-        <w:rPr/>
-      </w:pPr>
-      <w:r>
-        <w:rPr/>
-        <w:t>Procedimentos de Transferência e Cancelamento</w:t>
-      </w:r>
-    </w:p>
-    <w:p>
-      <w:pPr>
-        <w:pStyle w:val="Textoprformatado"/>
-        <w:ind w:hanging="0" w:left="0" w:right="0"/>
-        <w:jc w:val="both"/>
-        <w:rPr/>
-      </w:pPr>
-      <w:r>
-        <w:rPr/>
-        <w:t>Considerações Finais</w:t>
-      </w:r>
-    </w:p>
-    <w:p>
-      <w:pPr>
-        <w:pStyle w:val="Textoprformatado"/>
-        <w:ind w:hanging="0" w:left="0" w:right="0"/>
-        <w:jc w:val="both"/>
-        <w:rPr/>
-      </w:pPr>
-      <w:r>
-        <w:rPr/>
-      </w:r>
-    </w:p>
-    <w:p>
-      <w:pPr>
-        <w:pStyle w:val="Textoprformatado"/>
-        <w:ind w:hanging="0" w:left="0" w:right="0"/>
-        <w:jc w:val="both"/>
-        <w:rPr/>
-      </w:pPr>
-      <w:r>
-        <w:rPr/>
-        <w:t>1. Boas-Vindas e Apresentação</w:t>
-      </w:r>
-    </w:p>
-    <w:p>
-      <w:pPr>
-        <w:pStyle w:val="Textoprformatado"/>
-        <w:ind w:hanging="0" w:left="0" w:right="0"/>
-        <w:jc w:val="both"/>
-        <w:rPr/>
-      </w:pPr>
-      <w:r>
-        <w:rPr/>
-        <w:t>Prezado(a) Cliente,</w:t>
-      </w:r>
-    </w:p>
-    <w:p>
-      <w:pPr>
-        <w:pStyle w:val="Textoprformatado"/>
-        <w:ind w:hanging="0" w:left="0" w:right="0"/>
-        <w:jc w:val="both"/>
-        <w:rPr/>
-      </w:pPr>
-      <w:r>
-        <w:rPr/>
-        <w:t>Agradecemos imensamente por confiar à Sempre Alerta a segurança do seu bem mais precioso: seu veículo. Sabemos a importância de sentir-se protegido e é por isso que investimos em tecnologia de ponta e uma equipe dedicada para oferecer a você o melhor serviço de rastreamento e pronta resposta.</w:t>
-      </w:r>
-    </w:p>
-    <w:p>
-      <w:pPr>
-        <w:pStyle w:val="Textoprformatado"/>
-        <w:ind w:hanging="0" w:left="0" w:right="0"/>
-        <w:jc w:val="both"/>
-        <w:rPr/>
-      </w:pPr>
-      <w:r>
-        <w:rPr/>
-        <w:t>Este manual é o seu guia rápido para entender e utilizar ao máximo os benefícios da sua contratação. Em caso de qualquer dúvida não esclarecida aqui, nossa equipe de atendimento está à sua disposição.</w:t>
-      </w:r>
-    </w:p>
-    <w:p>
-      <w:pPr>
-        <w:pStyle w:val="Textoprformatado"/>
-        <w:ind w:hanging="0" w:left="0" w:right="0"/>
-        <w:jc w:val="both"/>
-        <w:rPr/>
-      </w:pPr>
-      <w:r>
-        <w:rPr/>
-        <w:t>Conte conosco para manter seu veículo sempre alerta e você, mais tranquilo!</w:t>
-      </w:r>
-    </w:p>
-    <w:p>
-      <w:pPr>
-        <w:pStyle w:val="Textoprformatado"/>
-        <w:ind w:hanging="0" w:left="0" w:right="0"/>
-        <w:jc w:val="both"/>
-        <w:rPr/>
-      </w:pPr>
-      <w:r>
-        <w:rPr/>
-      </w:r>
-    </w:p>
-    <w:p>
-      <w:pPr>
-        <w:pStyle w:val="Textoprformatado"/>
-        <w:ind w:hanging="0" w:left="0" w:right="0"/>
-        <w:jc w:val="both"/>
-        <w:rPr/>
-      </w:pPr>
-      <w:r>
-        <w:rPr/>
-        <w:t>2. Nossos Serviços Incluídos</w:t>
-      </w:r>
-    </w:p>
-    <w:p>
-      <w:pPr>
-        <w:pStyle w:val="Textoprformatado"/>
-        <w:ind w:hanging="0" w:left="0" w:right="0"/>
-        <w:jc w:val="both"/>
-        <w:rPr/>
-      </w:pPr>
-      <w:r>
-        <w:rPr/>
-        <w:t>Ao contratar a Sempre Alerta, você tem acesso a um conjunto de serviços projetados para a sua segurança:</w:t>
-      </w:r>
-    </w:p>
-    <w:p>
-      <w:pPr>
-        <w:pStyle w:val="Textoprformatado"/>
-        <w:ind w:hanging="0" w:left="0" w:right="0"/>
-        <w:jc w:val="both"/>
-        <w:rPr/>
-      </w:pPr>
-      <w:r>
-        <w:rPr/>
-        <w:t>Rastreamento Veicular: Localização precisa do veículo em tempo real via tecnologia GPS e/ou Radiofrequência.</w:t>
-      </w:r>
-    </w:p>
-    <w:p>
-      <w:pPr>
-        <w:pStyle w:val="Textoprformatado"/>
-        <w:ind w:hanging="0" w:left="0" w:right="0"/>
-        <w:jc w:val="both"/>
-        <w:rPr/>
-      </w:pPr>
-      <w:r>
-        <w:rPr/>
-        <w:t>Central de Emergências 24h: Atendimento especializado para situações de roubo, furto ou outras emergências relacionadas à localização do veículo.</w:t>
-      </w:r>
-    </w:p>
-    <w:p>
-      <w:pPr>
-        <w:pStyle w:val="Textoprformatado"/>
-        <w:ind w:hanging="0" w:left="0" w:right="0"/>
-        <w:jc w:val="both"/>
-        <w:rPr/>
-      </w:pPr>
-      <w:r>
-        <w:rPr/>
-        <w:t>Acesso ao Sistema Online/Aplicativo: Plataforma web e mobile para visualização da localização, histórico, criação de cercas virtuais, pontos de interesse e relatórios.</w:t>
-      </w:r>
-    </w:p>
-    <w:p>
-      <w:pPr>
-        <w:pStyle w:val="Textoprformatado"/>
-        <w:ind w:hanging="0" w:left="0" w:right="0"/>
-        <w:jc w:val="both"/>
-        <w:rPr/>
-      </w:pPr>
-      <w:r>
-        <w:rPr/>
-        <w:t>Suporte Técnico: Apoio para questões relacionadas ao funcionamento do equipamento.</w:t>
-      </w:r>
-    </w:p>
-    <w:p>
-      <w:pPr>
-        <w:pStyle w:val="Textoprformatado"/>
-        <w:ind w:hanging="0" w:left="0" w:right="0"/>
-        <w:jc w:val="both"/>
-        <w:rPr/>
-      </w:pPr>
-      <w:r>
-        <w:rPr/>
-        <w:t>Suporte Administrativo/Financeiro: Canais para tratar de assuntos contratuais e financeiros.</w:t>
-      </w:r>
-    </w:p>
-    <w:p>
-      <w:pPr>
-        <w:pStyle w:val="Textoprformatado"/>
-        <w:ind w:hanging="0" w:left="0" w:right="0"/>
-        <w:jc w:val="both"/>
-        <w:rPr/>
-      </w:pPr>
-      <w:r>
-        <w:rPr/>
-        <w:t>Detalhes específicos da cobertura e planos contratados estão dispostos em seu Contrato de Prestação de Serviços.</w:t>
-      </w:r>
-    </w:p>
-    <w:p>
-      <w:pPr>
-        <w:pStyle w:val="Textoprformatado"/>
-        <w:ind w:hanging="0" w:left="0" w:right="0"/>
-        <w:jc w:val="both"/>
-        <w:rPr/>
-      </w:pPr>
-      <w:r>
-        <w:rPr/>
-      </w:r>
-    </w:p>
-    <w:p>
-      <w:pPr>
-        <w:pStyle w:val="Textoprformatado"/>
-        <w:ind w:hanging="0" w:left="0" w:right="0"/>
-        <w:jc w:val="both"/>
-        <w:rPr/>
-      </w:pPr>
-      <w:r>
-        <w:rPr/>
-        <w:t>3. Instalação e Verificação Inicial</w:t>
-      </w:r>
-    </w:p>
-    <w:p>
-      <w:pPr>
-        <w:pStyle w:val="Textoprformatado"/>
-        <w:ind w:hanging="0" w:left="0" w:right="0"/>
-        <w:jc w:val="both"/>
-        <w:rPr/>
-      </w:pPr>
-      <w:r>
-        <w:rPr/>
-        <w:t>Seu equipamento de rastreamento foi instalado por técnicos qualificados da Sempre Alerta. O dispositivo é discretamente posicionado para garantir a sua segurança e não interferir no funcionamento normal do veículo.</w:t>
-      </w:r>
-    </w:p>
-    <w:p>
-      <w:pPr>
-        <w:pStyle w:val="Textoprformatado"/>
-        <w:ind w:hanging="0" w:left="0" w:right="0"/>
-        <w:jc w:val="both"/>
-        <w:rPr/>
-      </w:pPr>
-      <w:r>
-        <w:rPr/>
-        <w:t>Após a instalação, siga estes passos simples para verificar:</w:t>
-      </w:r>
-    </w:p>
-    <w:p>
-      <w:pPr>
-        <w:pStyle w:val="Textoprformatado"/>
-        <w:ind w:hanging="0" w:left="0" w:right="0"/>
-        <w:jc w:val="both"/>
-        <w:rPr/>
-      </w:pPr>
-      <w:r>
-        <w:rPr/>
-        <w:t>Confirme o Sinal: Acesse o aplicativo SSX Mobile com seus dados de acesso.</w:t>
-      </w:r>
-    </w:p>
-    <w:p>
-      <w:pPr>
-        <w:pStyle w:val="Textoprformatado"/>
-        <w:ind w:hanging="0" w:left="0" w:right="0"/>
-        <w:jc w:val="both"/>
-        <w:rPr/>
-      </w:pPr>
-      <w:r>
-        <w:rPr/>
-        <w:t>Verifique a Localização: Certifique-se de que a localização mostrada no mapa corresponde aproximadamente à localização atual do seu veículo.</w:t>
-      </w:r>
-    </w:p>
-    <w:p>
-      <w:pPr>
-        <w:pStyle w:val="Textoprformatado"/>
-        <w:ind w:hanging="0" w:left="0" w:right="0"/>
-        <w:jc w:val="both"/>
-        <w:rPr/>
-      </w:pPr>
-      <w:r>
-        <w:rPr/>
-        <w:t>Teste Básico (Opcional): Se desejar, entre em contato com nossa Central de Atendimento (não a de Emergências) e informe que gostaria de realizar um teste rápido para confirmar a comunicação do seu dispositivo.</w:t>
-      </w:r>
-    </w:p>
-    <w:p>
-      <w:pPr>
-        <w:pStyle w:val="Textoprformatado"/>
-        <w:ind w:hanging="0" w:left="0" w:right="0"/>
-        <w:jc w:val="both"/>
-        <w:rPr/>
-      </w:pPr>
-      <w:r>
-        <w:rPr/>
-        <w:t>Qualquer anomalia na instalação ou no sinal deve ser imediatamente comunicada ao Atendimento Técnico.</w:t>
-      </w:r>
-    </w:p>
-    <w:p>
-      <w:pPr>
-        <w:pStyle w:val="Textoprformatado"/>
-        <w:ind w:hanging="0" w:left="0" w:right="0"/>
-        <w:jc w:val="both"/>
-        <w:rPr/>
-      </w:pPr>
-      <w:r>
-        <w:rPr/>
-      </w:r>
-    </w:p>
-    <w:p>
-      <w:pPr>
-        <w:pStyle w:val="Textoprformatado"/>
-        <w:ind w:hanging="0" w:left="0" w:right="0"/>
-        <w:jc w:val="both"/>
-        <w:rPr/>
-      </w:pPr>
-      <w:r>
-        <w:rPr/>
-        <w:t>4. Entendendo Seu Equipamento</w:t>
-      </w:r>
-    </w:p>
-    <w:p>
-      <w:pPr>
-        <w:pStyle w:val="Textoprformatado"/>
-        <w:ind w:hanging="0" w:left="0" w:right="0"/>
-        <w:jc w:val="both"/>
-        <w:rPr/>
-      </w:pPr>
-      <w:r>
-        <w:rPr/>
-        <w:t>O sistema Sempre Alerta consiste em um ou mais dispositivos eletrônicos instalados em seu veículo. Estes equipamentos são responsáveis por captar e transmitir a localização e, dependendo do plano, outras informações (como status de ignição, velocidade, etc.).</w:t>
-      </w:r>
-    </w:p>
-    <w:p>
-      <w:pPr>
-        <w:pStyle w:val="Textoprformatado"/>
-        <w:ind w:hanging="0" w:left="0" w:right="0"/>
-        <w:jc w:val="both"/>
-        <w:rPr/>
-      </w:pPr>
-      <w:r>
-        <w:rPr/>
-        <w:t>Dispositivo Principal: Geralmente instalado de forma oculta.</w:t>
-      </w:r>
-    </w:p>
-    <w:p>
-      <w:pPr>
-        <w:pStyle w:val="Textoprformatado"/>
-        <w:ind w:hanging="0" w:left="0" w:right="0"/>
-        <w:jc w:val="both"/>
-        <w:rPr/>
-      </w:pPr>
-      <w:r>
-        <w:rPr/>
-        <w:t>Antenas: Para captação de sinais GPS e/ou de comunicação (GSM/Radiofrequência).</w:t>
-      </w:r>
-    </w:p>
-    <w:p>
-      <w:pPr>
-        <w:pStyle w:val="Textoprformatado"/>
-        <w:ind w:hanging="0" w:left="0" w:right="0"/>
-        <w:jc w:val="both"/>
-        <w:rPr/>
-      </w:pPr>
-      <w:r>
-        <w:rPr/>
-        <w:t>Botão de Pânico (Opcional): Um pequeno botão discreto, se contratado, para acionamento manual em emergências.</w:t>
-      </w:r>
-    </w:p>
-    <w:p>
-      <w:pPr>
-        <w:pStyle w:val="Textoprformatado"/>
-        <w:ind w:hanging="0" w:left="0" w:right="0"/>
-        <w:jc w:val="both"/>
-        <w:rPr/>
-      </w:pPr>
-      <w:r>
-        <w:rPr/>
-        <w:t>É fundamental que você:</w:t>
-      </w:r>
-    </w:p>
-    <w:p>
-      <w:pPr>
-        <w:pStyle w:val="Textoprformatado"/>
-        <w:ind w:hanging="0" w:left="0" w:right="0"/>
-        <w:jc w:val="both"/>
-        <w:rPr/>
-      </w:pPr>
-      <w:r>
-        <w:rPr/>
-        <w:t>NUNCA tente localizar, remover ou alterar os equipamentos por conta própria. Isso pode danificá-los, invalidar a garantia e comprometer a segurança do veículo.</w:t>
-      </w:r>
-    </w:p>
-    <w:p>
-      <w:pPr>
-        <w:pStyle w:val="Textoprformatado"/>
-        <w:ind w:hanging="0" w:left="0" w:right="0"/>
-        <w:jc w:val="both"/>
-        <w:rPr/>
-      </w:pPr>
-      <w:r>
-        <w:rPr/>
-        <w:t>Comunique a Sempre Alerta sempre que o veículo passar por manutenções elétricas, mecânicas profundas ou instalação de acessórios que possam, em teoria, interferir no chicote elétrico ou local de instalação do rastreador.</w:t>
-      </w:r>
-    </w:p>
-    <w:p>
-      <w:pPr>
-        <w:pStyle w:val="Textoprformatado"/>
-        <w:ind w:hanging="0" w:left="0" w:right="0"/>
-        <w:jc w:val="both"/>
-        <w:rPr/>
-      </w:pPr>
-      <w:r>
-        <w:rPr/>
-      </w:r>
-    </w:p>
-    <w:p>
-      <w:pPr>
-        <w:pStyle w:val="Textoprformatado"/>
-        <w:ind w:hanging="0" w:left="0" w:right="0"/>
-        <w:jc w:val="both"/>
-        <w:rPr/>
-      </w:pPr>
-      <w:r>
-        <w:rPr/>
-        <w:t>5. Acesso ao Sistema Online e Aplicativo</w:t>
-      </w:r>
-    </w:p>
-    <w:p>
-      <w:pPr>
-        <w:pStyle w:val="Textoprformatado"/>
-        <w:ind w:hanging="0" w:left="0" w:right="0"/>
-        <w:jc w:val="both"/>
-        <w:rPr/>
-      </w:pPr>
-      <w:r>
-        <w:rPr/>
-        <w:t>Você tem total controle e visibilidade sobre seu veículo através da nossa plataforma online e do aplicativo mobile.</w:t>
-      </w:r>
-    </w:p>
-    <w:p>
-      <w:pPr>
-        <w:pStyle w:val="Textoprformatado"/>
-        <w:ind w:hanging="0" w:left="0" w:right="0"/>
-        <w:jc w:val="both"/>
-        <w:rPr/>
-      </w:pPr>
-      <w:r>
-        <w:rPr/>
-        <w:t>5.1 Download e Instalação do Aplicativo</w:t>
-      </w:r>
-    </w:p>
-    <w:p>
-      <w:pPr>
-        <w:pStyle w:val="Textoprformatado"/>
-        <w:ind w:hanging="0" w:left="0" w:right="0"/>
-        <w:jc w:val="both"/>
-        <w:rPr/>
-      </w:pPr>
-      <w:r>
-        <w:rPr/>
-        <w:t>Nome do Aplicativo: SSX Mobile</w:t>
-      </w:r>
-    </w:p>
-    <w:p>
-      <w:pPr>
-        <w:pStyle w:val="Textoprformatado"/>
-        <w:ind w:hanging="0" w:left="0" w:right="0"/>
-        <w:jc w:val="both"/>
-        <w:rPr/>
-      </w:pPr>
-      <w:r>
-        <w:rPr/>
-        <w:t>Disponível para: Android (Google Play Store) e iOS (Apple App Store).</w:t>
-      </w:r>
-    </w:p>
-    <w:p>
-      <w:pPr>
-        <w:pStyle w:val="Textoprformatado"/>
-        <w:ind w:hanging="0" w:left="0" w:right="0"/>
-        <w:jc w:val="both"/>
-        <w:rPr/>
-      </w:pPr>
-      <w:r>
-        <w:rPr/>
-        <w:t>5.2 Acesso e Funções Principais</w:t>
-      </w:r>
-    </w:p>
-    <w:p>
-      <w:pPr>
-        <w:pStyle w:val="Textoprformatado"/>
-        <w:ind w:hanging="0" w:left="0" w:right="0"/>
-        <w:jc w:val="both"/>
-        <w:rPr/>
-      </w:pPr>
-      <w:r>
-        <w:rPr/>
-        <w:t>Dados de Acesso: Seu Nome de Usuário (Login) e Senha Inicial foram enviados a você por e-mail, SMS, ou outro meio digital. Recomendamos que você altere sua senha inicial no primeiro acesso por motivos de segurança.</w:t>
-      </w:r>
-    </w:p>
-    <w:p>
-      <w:pPr>
-        <w:pStyle w:val="Textoprformatado"/>
-        <w:ind w:hanging="0" w:left="0" w:right="0"/>
-        <w:jc w:val="both"/>
-        <w:rPr/>
-      </w:pPr>
-      <w:r>
-        <w:rPr/>
-        <w:t>Plataforma Web: Você pode acessar o sistema completo através de um navegador web em https://www.semprealertams.com.br.</w:t>
-      </w:r>
-    </w:p>
-    <w:p>
-      <w:pPr>
-        <w:pStyle w:val="Textoprformatado"/>
-        <w:ind w:hanging="0" w:left="0" w:right="0"/>
-        <w:jc w:val="both"/>
-        <w:rPr/>
-      </w:pPr>
-      <w:r>
-        <w:rPr/>
-        <w:t>Funções Principais (Aplicativo e Web):</w:t>
-      </w:r>
-    </w:p>
-    <w:p>
-      <w:pPr>
-        <w:pStyle w:val="Textoprformatado"/>
-        <w:ind w:hanging="0" w:left="0" w:right="0"/>
-        <w:jc w:val="both"/>
-        <w:rPr/>
-      </w:pPr>
-      <w:r>
-        <w:rPr/>
-        <w:t>Localização em Tempo Real: Veja onde seu veículo está no mapa, com informações como velocidade e status (parado/em movimento).</w:t>
-      </w:r>
-    </w:p>
-    <w:p>
-      <w:pPr>
-        <w:pStyle w:val="Textoprformatado"/>
-        <w:ind w:hanging="0" w:left="0" w:right="0"/>
-        <w:jc w:val="both"/>
-        <w:rPr/>
-      </w:pPr>
-      <w:r>
-        <w:rPr/>
-        <w:t>Histórico de Rotas: Visualize os trajetos percorridos em períodos anteriores.</w:t>
-      </w:r>
-    </w:p>
-    <w:p>
-      <w:pPr>
-        <w:pStyle w:val="Textoprformatado"/>
-        <w:ind w:hanging="0" w:left="0" w:right="0"/>
-        <w:jc w:val="both"/>
-        <w:rPr/>
-      </w:pPr>
-      <w:r>
-        <w:rPr/>
-        <w:t>Cercas Virtuais: Crie áreas no mapa e seja notificado quando o veículo entrar ou sair delas.</w:t>
-      </w:r>
-    </w:p>
-    <w:p>
-      <w:pPr>
-        <w:pStyle w:val="Textoprformatado"/>
-        <w:ind w:hanging="0" w:left="0" w:right="0"/>
-        <w:jc w:val="both"/>
-        <w:rPr/>
-      </w:pPr>
-      <w:r>
-        <w:rPr/>
-        <w:t>Pontos de Interesse: Marque locais importantes (casa, trabalho, etc.) no mapa.</w:t>
-      </w:r>
-    </w:p>
-    <w:p>
-      <w:pPr>
-        <w:pStyle w:val="Textoprformatado"/>
-        <w:ind w:hanging="0" w:left="0" w:right="0"/>
-        <w:jc w:val="both"/>
-        <w:rPr/>
-      </w:pPr>
-      <w:r>
-        <w:rPr/>
-        <w:t>Relatórios: Acesse relatórios de percurso, paradas, velocidade, etc.</w:t>
-      </w:r>
-    </w:p>
-    <w:p>
-      <w:pPr>
-        <w:pStyle w:val="Textoprformatado"/>
-        <w:ind w:hanging="0" w:left="0" w:right="0"/>
-        <w:jc w:val="both"/>
-        <w:rPr/>
-      </w:pPr>
-      <w:r>
-        <w:rPr/>
-        <w:t>Notificações: Receba alertas configurados diretamente no seu smartphone ou e-mail.</w:t>
-      </w:r>
-    </w:p>
-    <w:p>
-      <w:pPr>
-        <w:pStyle w:val="Textoprformatado"/>
-        <w:ind w:hanging="0" w:left="0" w:right="0"/>
-        <w:jc w:val="both"/>
-        <w:rPr/>
-      </w:pPr>
-      <w:r>
-        <w:rPr/>
-        <w:t>5.3 Gerenciando Alertas e Notificações</w:t>
-      </w:r>
-    </w:p>
-    <w:p>
-      <w:pPr>
-        <w:pStyle w:val="Textoprformatado"/>
-        <w:ind w:hanging="0" w:left="0" w:right="0"/>
-        <w:jc w:val="both"/>
-        <w:rPr/>
-      </w:pPr>
-      <w:r>
-        <w:rPr/>
-        <w:t>Configurar alertas é uma excelente forma de monitorar o uso do seu veículo. Você pode ser notificado sobre:</w:t>
-      </w:r>
-    </w:p>
-    <w:p>
-      <w:pPr>
-        <w:pStyle w:val="Textoprformatado"/>
-        <w:ind w:hanging="0" w:left="0" w:right="0"/>
-        <w:jc w:val="both"/>
-        <w:rPr/>
-      </w:pPr>
-      <w:r>
-        <w:rPr/>
-        <w:t>Entrada/Saída de cercas virtuais.</w:t>
-      </w:r>
-    </w:p>
-    <w:p>
-      <w:pPr>
-        <w:pStyle w:val="Textoprformatado"/>
-        <w:ind w:hanging="0" w:left="0" w:right="0"/>
-        <w:jc w:val="both"/>
-        <w:rPr/>
-      </w:pPr>
-      <w:r>
-        <w:rPr/>
-        <w:t>Ignição Ligada/Desligada.</w:t>
-      </w:r>
-    </w:p>
-    <w:p>
-      <w:pPr>
-        <w:pStyle w:val="Textoprformatado"/>
-        <w:ind w:hanging="0" w:left="0" w:right="0"/>
-        <w:jc w:val="both"/>
-        <w:rPr/>
-      </w:pPr>
-      <w:r>
-        <w:rPr/>
-        <w:t>Excesso de velocidade.</w:t>
-      </w:r>
-    </w:p>
-    <w:p>
-      <w:pPr>
-        <w:pStyle w:val="Textoprformatado"/>
-        <w:ind w:hanging="0" w:left="0" w:right="0"/>
-        <w:jc w:val="both"/>
-        <w:rPr/>
-      </w:pPr>
-      <w:r>
-        <w:rPr/>
-        <w:t>Botão de Pânico acionado.</w:t>
-      </w:r>
-    </w:p>
-    <w:p>
-      <w:pPr>
-        <w:pStyle w:val="Textoprformatado"/>
-        <w:ind w:hanging="0" w:left="0" w:right="0"/>
-        <w:jc w:val="both"/>
-        <w:rPr/>
-      </w:pPr>
-      <w:r>
-        <w:rPr/>
-        <w:t>Falha na alimentação do veículo/rastreador</w:t>
-      </w:r>
-    </w:p>
-    <w:p>
-      <w:pPr>
-        <w:pStyle w:val="Textoprformatado"/>
-        <w:ind w:hanging="0" w:left="0" w:right="0"/>
-        <w:jc w:val="both"/>
-        <w:rPr/>
-      </w:pPr>
-      <w:r>
-        <w:rPr/>
-        <w:t>Entre outros.</w:t>
-      </w:r>
-    </w:p>
-    <w:p>
-      <w:pPr>
-        <w:pStyle w:val="Textoprformatado"/>
-        <w:ind w:hanging="0" w:left="0" w:right="0"/>
-        <w:jc w:val="both"/>
-        <w:rPr/>
-      </w:pPr>
-      <w:r>
-        <w:rPr/>
-        <w:t>Personalize suas notificações através das configurações do sistema (via web ou aplicativo).</w:t>
-      </w:r>
-    </w:p>
-    <w:p>
-      <w:pPr>
-        <w:pStyle w:val="Textoprformatado"/>
-        <w:ind w:hanging="0" w:left="0" w:right="0"/>
-        <w:jc w:val="both"/>
-        <w:rPr/>
-      </w:pPr>
-      <w:r>
-        <w:rPr/>
-      </w:r>
-    </w:p>
-    <w:p>
-      <w:pPr>
-        <w:pStyle w:val="Textoprformatado"/>
-        <w:ind w:hanging="0" w:left="0" w:right="0"/>
-        <w:jc w:val="both"/>
-        <w:rPr/>
-      </w:pPr>
-      <w:r>
-        <w:rPr/>
-        <w:t>6. Como Acionar Nossos Serviços</w:t>
-      </w:r>
-    </w:p>
-    <w:p>
-      <w:pPr>
-        <w:pStyle w:val="Textoprformatado"/>
-        <w:ind w:hanging="0" w:left="0" w:right="0"/>
-        <w:jc w:val="both"/>
-        <w:rPr/>
-      </w:pPr>
-      <w:r>
-        <w:rPr/>
-        <w:t>Em uma situação de emergência, manter a calma e agir rapidamente é crucial. Siga os procedimentos abaixo:</w:t>
-      </w:r>
-    </w:p>
-    <w:p>
-      <w:pPr>
-        <w:pStyle w:val="Textoprformatado"/>
-        <w:ind w:hanging="0" w:left="0" w:right="0"/>
-        <w:jc w:val="both"/>
-        <w:rPr/>
-      </w:pPr>
-      <w:r>
-        <w:rPr/>
-        <w:t>6.1 Em Caso de Roubo ou Furto do Veículo:</w:t>
-      </w:r>
-    </w:p>
-    <w:p>
-      <w:pPr>
-        <w:pStyle w:val="Textoprformatado"/>
-        <w:ind w:hanging="0" w:left="0" w:right="0"/>
-        <w:jc w:val="both"/>
-        <w:rPr/>
-      </w:pPr>
-      <w:r>
-        <w:rPr/>
-        <w:t>Este é o procedimento mais crítico. Ligue IMEDIATAMENTE para a Central de Emergências!</w:t>
-      </w:r>
-    </w:p>
-    <w:p>
-      <w:pPr>
-        <w:pStyle w:val="Textoprformatado"/>
-        <w:ind w:hanging="0" w:left="0" w:right="0"/>
-        <w:jc w:val="both"/>
-        <w:rPr/>
-      </w:pPr>
-      <w:r>
-        <w:rPr/>
-        <w:t>Ligue Imediatamente: Disque para o número da Central de Emergências 24h: 67-3027.7265 / 67-99250.1722. Não perca tempo tentando localizar pelo aplicativo ou ligando para outros números.</w:t>
-      </w:r>
-    </w:p>
-    <w:p>
-      <w:pPr>
-        <w:pStyle w:val="Textoprformatado"/>
-        <w:ind w:hanging="0" w:left="0" w:right="0"/>
-        <w:jc w:val="both"/>
-        <w:rPr/>
-      </w:pPr>
-      <w:r>
-        <w:rPr/>
-        <w:t>Identifique-se: Informe seu Nome Completo e CPF do Contratante.</w:t>
-      </w:r>
-    </w:p>
-    <w:p>
-      <w:pPr>
-        <w:pStyle w:val="Textoprformatado"/>
-        <w:ind w:hanging="0" w:left="0" w:right="0"/>
-        <w:jc w:val="both"/>
-        <w:rPr/>
-      </w:pPr>
-      <w:r>
-        <w:rPr/>
-        <w:t>Forneça os Dados do Veículo: Diga a Placa, Modelo e Cor do veículo roubado/furtado.</w:t>
-      </w:r>
-    </w:p>
-    <w:p>
-      <w:pPr>
-        <w:pStyle w:val="Textoprformatado"/>
-        <w:ind w:hanging="0" w:left="0" w:right="0"/>
-        <w:jc w:val="both"/>
-        <w:rPr/>
-      </w:pPr>
-      <w:r>
-        <w:rPr/>
-        <w:t>Detalhe o Ocorrido: Informe o Local Aproximado (rua, bairro, cidade) onde a ocorrência aconteceu, a Hora Aproximada do fato e Qualquer Detalhe Relevante (ex: quantos assaltantes, direção que seguiram, se você estava no veículo, se o veículo tem avarias visíveis).</w:t>
-      </w:r>
-    </w:p>
-    <w:p>
-      <w:pPr>
-        <w:pStyle w:val="Textoprformatado"/>
-        <w:ind w:hanging="0" w:left="0" w:right="0"/>
-        <w:jc w:val="both"/>
-        <w:rPr/>
-      </w:pPr>
-      <w:r>
-        <w:rPr/>
-        <w:t>Siga as Instruções: Permaneça na linha e siga estritamente as orientações do operador da Central. Ele iniciará o processo de rastreamento e acionamento das autoridades policial.</w:t>
-      </w:r>
-    </w:p>
-    <w:p>
-      <w:pPr>
-        <w:pStyle w:val="Textoprformatado"/>
-        <w:ind w:hanging="0" w:left="0" w:right="0"/>
-        <w:jc w:val="both"/>
-        <w:rPr/>
-      </w:pPr>
-      <w:r>
-        <w:rPr/>
-        <w:t>Registo Policial (Opcional, mas recomendado): Após acionar a Central Sempre Alerta, é altamente recomendável registrar um Boletim de Ocorrência (BO) junto à polícia o mais rápido possível.</w:t>
-      </w:r>
-    </w:p>
-    <w:p>
-      <w:pPr>
-        <w:pStyle w:val="Textoprformatado"/>
-        <w:ind w:hanging="0" w:left="0" w:right="0"/>
-        <w:jc w:val="both"/>
-        <w:rPr/>
-      </w:pPr>
-      <w:r>
-        <w:rPr/>
-        <w:t>Importante: O sucesso da recuperação depende diretamente da rapidez e precisão das informações fornecidas.</w:t>
-      </w:r>
-    </w:p>
-    <w:p>
-      <w:pPr>
-        <w:pStyle w:val="Textoprformatado"/>
-        <w:ind w:hanging="0" w:left="0" w:right="0"/>
-        <w:jc w:val="both"/>
-        <w:rPr/>
-      </w:pPr>
-      <w:r>
-        <w:rPr/>
-      </w:r>
-    </w:p>
-    <w:p>
-      <w:pPr>
-        <w:pStyle w:val="Textoprformatado"/>
-        <w:ind w:hanging="0" w:left="0" w:right="0"/>
-        <w:jc w:val="both"/>
-        <w:rPr/>
-      </w:pPr>
-      <w:r>
-        <w:rPr/>
-        <w:t>6.2 Utilizando o Botão de Pânico (se instalado):</w:t>
-      </w:r>
-    </w:p>
-    <w:p>
-      <w:pPr>
-        <w:pStyle w:val="Textoprformatado"/>
-        <w:ind w:hanging="0" w:left="0" w:right="0"/>
-        <w:jc w:val="both"/>
-        <w:rPr/>
-      </w:pPr>
-      <w:r>
-        <w:rPr/>
-        <w:t>O botão de pânico é um recurso discreto para ser usado em situações de perigo iminente (ex: assalto a bordo, sequestro).</w:t>
-      </w:r>
-    </w:p>
-    <w:p>
-      <w:pPr>
-        <w:pStyle w:val="Textoprformatado"/>
-        <w:ind w:hanging="0" w:left="0" w:right="0"/>
-        <w:jc w:val="both"/>
-        <w:rPr/>
-      </w:pPr>
-      <w:r>
-        <w:rPr/>
-        <w:t>Pressione o Botão: Pressione o botão de pânico discretamente por aproximadamente 3 segundos ou conforme orientação na instalação.</w:t>
-      </w:r>
-    </w:p>
-    <w:p>
-      <w:pPr>
-        <w:pStyle w:val="Textoprformatado"/>
-        <w:ind w:hanging="0" w:left="0" w:right="0"/>
-        <w:jc w:val="both"/>
-        <w:rPr/>
-      </w:pPr>
-      <w:r>
-        <w:rPr/>
-        <w:t>Aguarde Contato: A Central de Emergências receberá o alerta e tentará entrar em contato com você ou com os telefones de contato cadastrados para confirmar a situação e tomar as medidas cabíveis.</w:t>
-      </w:r>
-    </w:p>
-    <w:p>
-      <w:pPr>
-        <w:pStyle w:val="Textoprformatado"/>
-        <w:ind w:hanging="0" w:left="0" w:right="0"/>
-        <w:jc w:val="both"/>
-        <w:rPr/>
-      </w:pPr>
-      <w:r>
-        <w:rPr/>
-        <w:t>Esteja Pronto para Atender: Mantenha seu telefone por perto e esteja pronto para atender a chamada da Central, mesmo que seja apenas para confirmar que está tudo bem e foi um toque acidental.</w:t>
-      </w:r>
-    </w:p>
-    <w:p>
-      <w:pPr>
-        <w:pStyle w:val="Textoprformatado"/>
-        <w:ind w:hanging="0" w:left="0" w:right="0"/>
-        <w:jc w:val="both"/>
-        <w:rPr/>
-      </w:pPr>
-      <w:r>
-        <w:rPr/>
-      </w:r>
-    </w:p>
-    <w:p>
-      <w:pPr>
-        <w:pStyle w:val="Textoprformatado"/>
-        <w:ind w:hanging="0" w:left="0" w:right="0"/>
-        <w:jc w:val="both"/>
-        <w:rPr/>
-      </w:pPr>
-      <w:r>
-        <w:rPr/>
-        <w:t>6.3 Outras Situações de Emergência (Suporte Localização):</w:t>
-      </w:r>
-    </w:p>
-    <w:p>
-      <w:pPr>
-        <w:pStyle w:val="Textoprformatado"/>
-        <w:ind w:hanging="0" w:left="0" w:right="0"/>
-        <w:jc w:val="both"/>
-        <w:rPr/>
-      </w:pPr>
-      <w:r>
-        <w:rPr/>
-        <w:t>Se você ou um familiar estiver em alguma situação de emergência (não relacionada diretamente a roubo/furto do veículo, como uma pane em local perigoso, ou a necessidade de enviar socorro para alguém no veículo em um local desconhecido) e precisar da localização exata do veículo para auxiliar o socorro (polícia, ambulância, reboque), você pode contatar a Central de Emergências.</w:t>
-      </w:r>
-    </w:p>
-    <w:p>
-      <w:pPr>
-        <w:pStyle w:val="Textoprformatado"/>
-        <w:ind w:hanging="0" w:left="0" w:right="0"/>
-        <w:jc w:val="both"/>
-        <w:rPr/>
-      </w:pPr>
-      <w:r>
-        <w:rPr/>
-        <w:t>Ligue para a Central de Emergências 24h.</w:t>
-      </w:r>
-    </w:p>
-    <w:p>
-      <w:pPr>
-        <w:pStyle w:val="Textoprformatado"/>
-        <w:ind w:hanging="0" w:left="0" w:right="0"/>
-        <w:jc w:val="both"/>
-        <w:rPr/>
-      </w:pPr>
-      <w:r>
-        <w:rPr/>
-        <w:t>Identifique-se e forneça os dados do veículo.</w:t>
-      </w:r>
-    </w:p>
-    <w:p>
-      <w:pPr>
-        <w:pStyle w:val="Textoprformatado"/>
-        <w:ind w:hanging="0" w:left="0" w:right="0"/>
-        <w:jc w:val="both"/>
-        <w:rPr/>
-      </w:pPr>
-      <w:r>
-        <w:rPr/>
-        <w:t>Explique a situação e solicite a localização precisa do veículo.</w:t>
-      </w:r>
-    </w:p>
-    <w:p>
-      <w:pPr>
-        <w:pStyle w:val="Textoprformatado"/>
-        <w:ind w:hanging="0" w:left="0" w:right="0"/>
-        <w:jc w:val="both"/>
-        <w:rPr/>
-      </w:pPr>
-      <w:r>
-        <w:rPr/>
-        <w:t>A Central fornecerá a localização e poderá auxiliar no contato com as autoridades competentes, se necessário e dentro do escopo do serviço contratado.</w:t>
-      </w:r>
-    </w:p>
-    <w:p>
-      <w:pPr>
-        <w:pStyle w:val="Textoprformatado"/>
-        <w:ind w:hanging="0" w:left="0" w:right="0"/>
-        <w:jc w:val="both"/>
-        <w:rPr/>
-      </w:pPr>
-      <w:r>
-        <w:rPr/>
-        <w:t>A Sempre Alerta não presta serviços de socorro médico, mecânico ou reboque diretamente, a menos que especificado em contrato. O suporte nesta situação se refere a fornecer a informação de localização para que você acione os serviços de emergência adequados.</w:t>
-      </w:r>
-    </w:p>
-    <w:p>
-      <w:pPr>
-        <w:pStyle w:val="Textoprformatado"/>
-        <w:ind w:hanging="0" w:left="0" w:right="0"/>
-        <w:jc w:val="both"/>
-        <w:rPr/>
-      </w:pPr>
-      <w:r>
-        <w:rPr/>
-      </w:r>
-    </w:p>
-    <w:p>
-      <w:pPr>
-        <w:pStyle w:val="Textoprformatado"/>
-        <w:ind w:hanging="0" w:left="0" w:right="0"/>
-        <w:jc w:val="both"/>
-        <w:rPr/>
-      </w:pPr>
-      <w:r>
-        <w:rPr/>
-        <w:t>6.4 Testando Seu Sistema</w:t>
-      </w:r>
-    </w:p>
-    <w:p>
-      <w:pPr>
-        <w:pStyle w:val="Textoprformatado"/>
-        <w:ind w:hanging="0" w:left="0" w:right="0"/>
-        <w:jc w:val="both"/>
-        <w:rPr/>
-      </w:pPr>
-      <w:r>
-        <w:rPr/>
-        <w:t>Recomendamos que você teste o acionamento do sistema periodicamente para garantir que ele está funcionando corretamente e para se familiarizar com o procedimento.</w:t>
-      </w:r>
-    </w:p>
-    <w:p>
-      <w:pPr>
-        <w:pStyle w:val="Textoprformatado"/>
-        <w:ind w:hanging="0" w:left="0" w:right="0"/>
-        <w:jc w:val="both"/>
-        <w:rPr/>
-      </w:pPr>
-      <w:r>
-        <w:rPr/>
-        <w:t>Para testar a comunicação do dispositivo: Siga o passo 3 da Seção 3 (Ligue para o Atendimento para solicitar um teste de comunicação).</w:t>
-      </w:r>
-    </w:p>
-    <w:p>
-      <w:pPr>
-        <w:pStyle w:val="Textoprformatado"/>
-        <w:ind w:hanging="0" w:left="0" w:right="0"/>
-        <w:jc w:val="both"/>
-        <w:rPr/>
-      </w:pPr>
-      <w:r>
-        <w:rPr/>
-        <w:t>Para testar o Botão de Pânico (se instalado): Ligue para a Central de Emergências, informe que deseja fazer um TESTE DE BOTÃO DE PÂNICO, e siga as instruções do operador. Não acione o botão sem avisar que é um teste, para evitar mobilizações desnecessárias.</w:t>
-      </w:r>
-    </w:p>
-    <w:p>
-      <w:pPr>
-        <w:pStyle w:val="Textoprformatado"/>
-        <w:ind w:hanging="0" w:left="0" w:right="0"/>
-        <w:jc w:val="both"/>
-        <w:rPr/>
-      </w:pPr>
-      <w:r>
-        <w:rPr/>
-      </w:r>
-    </w:p>
-    <w:p>
-      <w:pPr>
-        <w:pStyle w:val="Textoprformatado"/>
-        <w:ind w:hanging="0" w:left="0" w:right="0"/>
-        <w:jc w:val="both"/>
-        <w:rPr/>
-      </w:pPr>
-      <w:r>
-        <w:rPr/>
-        <w:t>7. Cuidados com o Equipamento e Manutenção</w:t>
-      </w:r>
-    </w:p>
-    <w:p>
-      <w:pPr>
-        <w:pStyle w:val="Textoprformatado"/>
-        <w:ind w:hanging="0" w:left="0" w:right="0"/>
-        <w:jc w:val="both"/>
-        <w:rPr/>
-      </w:pPr>
-      <w:r>
-        <w:rPr/>
-        <w:t>Seu equipamento Sempre Alerta é robusto, mas requer alguns cuidados:</w:t>
-      </w:r>
-    </w:p>
-    <w:p>
-      <w:pPr>
-        <w:pStyle w:val="Textoprformatado"/>
-        <w:ind w:hanging="0" w:left="0" w:right="0"/>
-        <w:jc w:val="both"/>
-        <w:rPr/>
-      </w:pPr>
-      <w:r>
-        <w:rPr/>
-        <w:t>Não Tamperar: Em hipótese alguma tente remover, danificar ou manipular os dispositivos instalados no veículo. Isso pode gerar custos para reparo/substituição e suspender a garantia.</w:t>
-      </w:r>
-    </w:p>
-    <w:p>
-      <w:pPr>
-        <w:pStyle w:val="Textoprformatado"/>
-        <w:ind w:hanging="0" w:left="0" w:right="0"/>
-        <w:jc w:val="both"/>
-        <w:rPr/>
-      </w:pPr>
-      <w:r>
-        <w:rPr/>
-        <w:t>Serviços no Veículo: Sempre informe seu mecânico ou eletricista sobre a presença do sistema de rastreamento antes de realizar qualquer serviço no veículo que envolva o sistema elétrico ou desmontagem interna. Se necessário, oriente o profissional a contatar a Sempre Alerta para obter informações sobre a localização do equipamento e evitar danos.</w:t>
-      </w:r>
-    </w:p>
-    <w:p>
-      <w:pPr>
-        <w:pStyle w:val="Textoprformatado"/>
-        <w:ind w:hanging="0" w:left="0" w:right="0"/>
-        <w:jc w:val="both"/>
-        <w:rPr/>
-      </w:pPr>
-      <w:r>
-        <w:rPr/>
-        <w:t>Problemas com o Equipamento: Caso note qualquer anomalia no funcionamento do rastreador (ex: não aparece no mapa, alertas incorretos, etc.), entre em contato imediatamente com o Atendimento Técnico.</w:t>
-      </w:r>
-    </w:p>
-    <w:p>
-      <w:pPr>
-        <w:pStyle w:val="Textoprformatado"/>
-        <w:ind w:hanging="0" w:left="0" w:right="0"/>
-        <w:jc w:val="both"/>
-        <w:rPr/>
-      </w:pPr>
-      <w:r>
-        <w:rPr/>
-        <w:t>Substituição de Bateria (Interna): Alguns equipamentos possuem uma bateria interna de backup. A necessidade de troca ou manutenção desta bateria geralmente é monitorada pela Sempre Alerta e agendada conforme necessário, sem custo adicional (a menos que o problema seja causado por mau uso).</w:t>
-      </w:r>
-    </w:p>
-    <w:p>
-      <w:pPr>
-        <w:pStyle w:val="Textoprformatado"/>
-        <w:ind w:hanging="0" w:left="0" w:right="0"/>
-        <w:jc w:val="both"/>
-        <w:rPr/>
-      </w:pPr>
-      <w:r>
-        <w:rPr/>
-      </w:r>
-    </w:p>
-    <w:p>
-      <w:pPr>
-        <w:pStyle w:val="Textoprformatado"/>
-        <w:ind w:hanging="0" w:left="0" w:right="0"/>
-        <w:jc w:val="both"/>
-        <w:rPr/>
-      </w:pPr>
-      <w:r>
-        <w:rPr/>
-        <w:t>8. Obrigações do Cliente</w:t>
-      </w:r>
-    </w:p>
-    <w:p>
-      <w:pPr>
-        <w:pStyle w:val="Textoprformatado"/>
-        <w:ind w:hanging="0" w:left="0" w:right="0"/>
-        <w:jc w:val="both"/>
-        <w:rPr/>
-      </w:pPr>
-      <w:r>
-        <w:rPr/>
-        <w:t>Para garantir a eficácia do serviço e o bom relacionamento, o cliente tem as seguintes responsabilidades:</w:t>
-      </w:r>
-    </w:p>
-    <w:p>
-      <w:pPr>
-        <w:pStyle w:val="Textoprformatado"/>
-        <w:ind w:hanging="0" w:left="0" w:right="0"/>
-        <w:jc w:val="both"/>
-        <w:rPr/>
-      </w:pPr>
-      <w:r>
-        <w:rPr/>
-        <w:t>Manter Dados Cadastrais Atualizados: Informe imediatamente à Sempre Alerta qualquer mudança no seu endereço, telefone, e-mail ou lista de contatos de emergência.</w:t>
-      </w:r>
-    </w:p>
-    <w:p>
-      <w:pPr>
-        <w:pStyle w:val="Textoprformatado"/>
-        <w:ind w:hanging="0" w:left="0" w:right="0"/>
-        <w:jc w:val="both"/>
-        <w:rPr/>
-      </w:pPr>
-      <w:r>
-        <w:rPr/>
-        <w:t>Realizar os Pagamentos em Dia: Cumprir com as obrigações financeiras conforme o contrato.</w:t>
-      </w:r>
-    </w:p>
-    <w:p>
-      <w:pPr>
-        <w:pStyle w:val="Textoprformatado"/>
-        <w:ind w:hanging="0" w:left="0" w:right="0"/>
-        <w:jc w:val="both"/>
-        <w:rPr/>
-      </w:pPr>
-      <w:r>
-        <w:rPr/>
-        <w:t>Não Compartilhar Dados de Acesso: O login e senha do sistema online/aplicativo são pessoais. Não os compartilhe com terceiros não autorizados.</w:t>
-      </w:r>
-    </w:p>
-    <w:p>
-      <w:pPr>
-        <w:pStyle w:val="Textoprformatado"/>
-        <w:ind w:hanging="0" w:left="0" w:right="0"/>
-        <w:jc w:val="both"/>
-        <w:rPr/>
-      </w:pPr>
-      <w:r>
-        <w:rPr/>
-        <w:t>Comunicar Transferência de Propriedade do Veículo: Caso venda ou transfira a propriedade do veículo, você deve comunicar a Sempre Alerta imediatamente para que possamos orientá-lo sobre os procedimentos contratuais (transferência do serviço ou cancelamento).</w:t>
-      </w:r>
-    </w:p>
-    <w:p>
-      <w:pPr>
-        <w:pStyle w:val="Textoprformatado"/>
-        <w:ind w:hanging="0" w:left="0" w:right="0"/>
-        <w:jc w:val="both"/>
-        <w:rPr/>
-      </w:pPr>
-      <w:r>
-        <w:rPr/>
-        <w:t>Utilizar o Serviço de Forma Responsável: O sistema de rastreamento destina-se à segurança do veículo e uso pessoal/profissional legítimo, conforme contrato.</w:t>
-      </w:r>
-    </w:p>
-    <w:p>
-      <w:pPr>
-        <w:pStyle w:val="Textoprformatado"/>
-        <w:ind w:hanging="0" w:left="0" w:right="0"/>
-        <w:jc w:val="both"/>
-        <w:rPr/>
-      </w:pPr>
-      <w:r>
-        <w:rPr/>
-        <w:t>Reportar Suspeita de Tamperação: Se suspeitar que o equipamento foi manipulado ou danificado, entre em contato com o Atendimento Técnico.</w:t>
-      </w:r>
-    </w:p>
-    <w:p>
-      <w:pPr>
-        <w:pStyle w:val="Textoprformatado"/>
-        <w:ind w:hanging="0" w:left="0" w:right="0"/>
-        <w:jc w:val="both"/>
-        <w:rPr/>
-      </w:pPr>
-      <w:r>
-        <w:rPr/>
-      </w:r>
-    </w:p>
-    <w:p>
-      <w:pPr>
-        <w:pStyle w:val="Textoprformatado"/>
-        <w:ind w:hanging="0" w:left="0" w:right="0"/>
-        <w:jc w:val="both"/>
-        <w:rPr/>
-      </w:pPr>
-      <w:r>
-        <w:rPr/>
-        <w:t>9. Perguntas Frequentes (FAQ)</w:t>
-      </w:r>
-    </w:p>
-    <w:p>
-      <w:pPr>
-        <w:pStyle w:val="Textoprformatado"/>
-        <w:ind w:hanging="0" w:left="0" w:right="0"/>
-        <w:jc w:val="both"/>
-        <w:rPr/>
-      </w:pPr>
-      <w:r>
-        <w:rPr/>
-        <w:t>9.1 O rastreamento funciona sem internet?</w:t>
-      </w:r>
-    </w:p>
-    <w:p>
-      <w:pPr>
-        <w:pStyle w:val="Textoprformatado"/>
-        <w:ind w:hanging="0" w:left="0" w:right="0"/>
-        <w:jc w:val="both"/>
-        <w:rPr/>
-      </w:pPr>
-      <w:r>
-        <w:rPr/>
-        <w:t>Sim, a localização é captada principalmente via GPS (que não necessita de internet no veículo) ou Radiofrequência (independente de sinal de celular). A transmissão dos dados para a Central e para o seu aplicativo utiliza a rede de celular (GSM) ou outras tecnologias de comunicação. Áreas sem cobertura de sinal de celular podem temporariamente impedir a visualização online, mas o dispositivo continua rastreando (os dados são enviados assim que o sinal é reestabelecido) e, em muitos casos, a Radiofrequência continua ativa para recuperação.</w:t>
-      </w:r>
-    </w:p>
-    <w:p>
-      <w:pPr>
-        <w:pStyle w:val="Textoprformatado"/>
-        <w:ind w:hanging="0" w:left="0" w:right="0"/>
-        <w:jc w:val="both"/>
-        <w:rPr/>
-      </w:pPr>
-      <w:r>
-        <w:rPr/>
-        <w:t>9.2 Posso transferir o equipamento para outro veículo?</w:t>
-      </w:r>
-    </w:p>
-    <w:p>
-      <w:pPr>
-        <w:pStyle w:val="Textoprformatado"/>
-        <w:ind w:hanging="0" w:left="0" w:right="0"/>
-        <w:jc w:val="both"/>
-        <w:rPr/>
-      </w:pPr>
-      <w:r>
-        <w:rPr/>
-        <w:t>Sim, é possível transferir o equipamento para outro veículo de sua propriedade, mediante análise técnica da compatibilidade e o pagamento de uma taxa de serviço pela reinstalação. Entre em contato com o setor Administrativo/Comercial para verificar a viabilidade e os valores.</w:t>
-      </w:r>
-    </w:p>
-    <w:p>
-      <w:pPr>
-        <w:pStyle w:val="Textoprformatado"/>
-        <w:ind w:hanging="0" w:left="0" w:right="0"/>
-        <w:jc w:val="both"/>
-        <w:rPr/>
-      </w:pPr>
-      <w:r>
-        <w:rPr/>
-        <w:t>9.4 A Sempre Alerta tem seguro contra roubo/furto?</w:t>
-      </w:r>
-    </w:p>
-    <w:p>
-      <w:pPr>
-        <w:pStyle w:val="Textoprformatado"/>
-        <w:ind w:hanging="0" w:left="0" w:right="0"/>
-        <w:jc w:val="both"/>
-        <w:rPr/>
-      </w:pPr>
-      <w:r>
-        <w:rPr/>
-        <w:t>A Sempre Alerta é uma empresa de rastreamento e recuperação veicular. Nossos serviços visam auxiliar na localização e recuperação do veículo roubado/furtado. Não somos uma seguradora e o contrato de rastreamento não substitui um seguro automotivo.</w:t>
-      </w:r>
-    </w:p>
-    <w:p>
-      <w:pPr>
-        <w:pStyle w:val="Textoprformatado"/>
-        <w:ind w:hanging="0" w:left="0" w:right="0"/>
-        <w:jc w:val="both"/>
-        <w:rPr/>
-      </w:pPr>
-      <w:r>
-        <w:rPr/>
-        <w:t>9.5 O que fazer se o veículo estiver em uma área de difícil acesso ou sem sinal?</w:t>
-      </w:r>
-    </w:p>
-    <w:p>
-      <w:pPr>
-        <w:pStyle w:val="Textoprformatado"/>
-        <w:ind w:hanging="0" w:left="0" w:right="0"/>
-        <w:jc w:val="both"/>
-        <w:rPr/>
-      </w:pPr>
-      <w:r>
-        <w:rPr/>
-        <w:t>Nossa Central de Emergências possui procedimentos e tecnologias complementares (como Radiofrequência, se aplicável) para atuar mesmo em locais com baixo sinal GPS/GSM. É fundamental acionar a Central imediatamente para que possamos empregar todas as ferramentas disponíveis.</w:t>
-      </w:r>
-    </w:p>
-    <w:p>
-      <w:pPr>
-        <w:pStyle w:val="Textoprformatado"/>
-        <w:ind w:hanging="0" w:left="0" w:right="0"/>
-        <w:jc w:val="both"/>
-        <w:rPr/>
-      </w:pPr>
-      <w:r>
-        <w:rPr/>
-        <w:t>9.6 Quantas pessoas podem ter acesso ao aplicativo?</w:t>
-      </w:r>
-    </w:p>
-    <w:p>
-      <w:pPr>
-        <w:pStyle w:val="Textoprformatado"/>
-        <w:ind w:hanging="0" w:left="0" w:right="0"/>
-        <w:jc w:val="both"/>
-        <w:rPr/>
-      </w:pPr>
-      <w:r>
-        <w:rPr/>
-        <w:t>Geralmente, a conta principal é vinculada ao CPF do contratante. É possível que haja a opção de criar subusuários ou compartilhar o acesso, dependendo da configuração da plataforma e do plano contratado. Consulte nosso Atendimento Administrativo.</w:t>
-      </w:r>
-    </w:p>
-    <w:p>
-      <w:pPr>
-        <w:pStyle w:val="Textoprformatado"/>
-        <w:ind w:hanging="0" w:left="0" w:right="0"/>
-        <w:jc w:val="both"/>
-        <w:rPr/>
-      </w:pPr>
-      <w:r>
-        <w:rPr/>
-        <w:t>9.7 Meu veículo ficou sem bateria. Isso afeta o rastreador?</w:t>
-      </w:r>
-    </w:p>
-    <w:p>
-      <w:pPr>
-        <w:pStyle w:val="Textoprformatado"/>
-        <w:ind w:hanging="0" w:left="0" w:right="0"/>
-        <w:jc w:val="both"/>
-        <w:rPr/>
-      </w:pPr>
-      <w:r>
-        <w:rPr/>
-        <w:t>O rastreador é alimentado pela bateria do veículo. Se a bateria do veículo descarregar completamente, o rastreador deixará de transmitir dados após o consumo total de sua bateria interna de backup (se possuir). Em caso de roubo/furto nesta situação, a recuperação pode ser mais desafiadora. Mantenha a bateria do seu veículo em boas condições.</w:t>
-      </w:r>
-    </w:p>
-    <w:p>
-      <w:pPr>
-        <w:pStyle w:val="Textoprformatado"/>
-        <w:ind w:hanging="0" w:left="0" w:right="0"/>
-        <w:jc w:val="both"/>
-        <w:rPr/>
-      </w:pPr>
-      <w:r>
-        <w:rPr/>
-      </w:r>
-    </w:p>
-    <w:p>
-      <w:pPr>
-        <w:pStyle w:val="Textoprformatado"/>
-        <w:ind w:hanging="0" w:left="0" w:right="0"/>
-        <w:jc w:val="both"/>
-        <w:rPr/>
-      </w:pPr>
-      <w:r>
-        <w:rPr/>
-        <w:t>10. Contatos Importantes e Canais de Atendimento</w:t>
-      </w:r>
-    </w:p>
-    <w:p>
-      <w:pPr>
-        <w:pStyle w:val="Textoprformatado"/>
-        <w:ind w:hanging="0" w:left="0" w:right="0"/>
-        <w:jc w:val="both"/>
-        <w:rPr/>
-      </w:pPr>
-      <w:r>
-        <w:rPr/>
-        <w:t>Sempre que precisar, utilize os canais de atendimento corretos para agilizar a sua solicitação:</w:t>
-      </w:r>
-    </w:p>
-    <w:p>
-      <w:pPr>
-        <w:pStyle w:val="Textoprformatado"/>
-        <w:ind w:hanging="0" w:left="0" w:right="0"/>
-        <w:jc w:val="both"/>
-        <w:rPr/>
-      </w:pPr>
-      <w:r>
-        <w:rPr/>
-        <w:t>Setor Telefone Principal Horário de Atendimento E-mail Principais Assuntos</w:t>
-      </w:r>
-    </w:p>
-    <w:p>
-      <w:pPr>
-        <w:pStyle w:val="Textoprformatado"/>
-        <w:ind w:hanging="0" w:left="0" w:right="0"/>
-        <w:jc w:val="both"/>
-        <w:rPr/>
-      </w:pPr>
-      <w:r>
-        <w:rPr/>
-        <w:t>Central de Emergências (Roubo/Furto/Pânico/Suporte/Localização) 67 3027.7265 / 67 99250.1722 "24 horas, 7 dias por semana" Sem e-mail para emergências "Roubo, Furto, Acionamento Pânico, Emergência de Localização"</w:t>
-      </w:r>
-    </w:p>
-    <w:p>
-      <w:pPr>
-        <w:pStyle w:val="Textoprformatado"/>
-        <w:ind w:hanging="0" w:left="0" w:right="0"/>
-        <w:jc w:val="both"/>
-        <w:rPr/>
-      </w:pPr>
-      <w:r>
-        <w:rPr/>
-        <w:t>Atendimento Técnico 67 3027.7265 / 67 99893.2375 Segunda a sábado em horário comercial. suporte@semprealertams.com.br "Problemas com equipamento, Sinal, Instalação, Manutenção"</w:t>
-      </w:r>
-    </w:p>
-    <w:p>
-      <w:pPr>
-        <w:pStyle w:val="Textoprformatado"/>
-        <w:ind w:hanging="0" w:left="0" w:right="0"/>
-        <w:jc w:val="both"/>
-        <w:rPr/>
-      </w:pPr>
-      <w:r>
-        <w:rPr/>
-        <w:t>Administrativo / Financeiro 67 3027.7265 / 67 99250.1722 Segunda a sábado em horário comercial. administrativo@semprealertams.com.br "Faturamento, Pagamentos, Contrato, Cadastro, 2ª Via Boleto"</w:t>
-      </w:r>
-    </w:p>
-    <w:p>
-      <w:pPr>
-        <w:pStyle w:val="Textoprformatado"/>
-        <w:ind w:hanging="0" w:left="0" w:right="0"/>
-        <w:jc w:val="both"/>
-        <w:rPr/>
-      </w:pPr>
-      <w:r>
-        <w:rPr/>
-        <w:t>Comercial 67 3027.7265 / 67 99250.1722 Segunda a sábado em horário comercial. vendas@semprealertams.com.br "Planos, Serviços Adicionais, Transferência de Equipamento"</w:t>
-      </w:r>
-    </w:p>
-    <w:p>
-      <w:pPr>
-        <w:pStyle w:val="Textoprformatado"/>
-        <w:ind w:hanging="0" w:left="0" w:right="0"/>
-        <w:jc w:val="both"/>
-        <w:rPr/>
-      </w:pPr>
-      <w:r>
-        <w:rPr/>
-        <w:t>Mantenha esta lista de contatos sempre acessível! Em caso de emergência, o telefone é o canal mais rápido.</w:t>
-      </w:r>
-    </w:p>
-    <w:p>
-      <w:pPr>
-        <w:pStyle w:val="Textoprformatado"/>
-        <w:ind w:hanging="0" w:left="0" w:right="0"/>
-        <w:jc w:val="both"/>
-        <w:rPr/>
-      </w:pPr>
-      <w:r>
-        <w:rPr/>
-      </w:r>
-    </w:p>
-    <w:p>
-      <w:pPr>
-        <w:pStyle w:val="Textoprformatado"/>
-        <w:ind w:hanging="0" w:left="0" w:right="0"/>
-        <w:jc w:val="both"/>
-        <w:rPr/>
-      </w:pPr>
-      <w:r>
-        <w:rPr/>
-        <w:t>11. Política de Privacidade (LGPD)</w:t>
-      </w:r>
-    </w:p>
-    <w:p>
-      <w:pPr>
-        <w:pStyle w:val="Textoprformatado"/>
-        <w:ind w:hanging="0" w:left="0" w:right="0"/>
-        <w:jc w:val="both"/>
-        <w:rPr/>
-      </w:pPr>
-      <w:r>
-        <w:rPr/>
-        <w:t>A Sempre Alerta leva a sério a proteção dos seus dados. Em conformidade com a Lei Geral de Proteção de Dados (Lei nº 13.709/2018 - LGPD), informamos que seus dados pessoais e de localização do veículo são coletados e tratados exclusivamente para a prestação dos serviços contratados (rastreamento, monitoramento, recuperação) e para fins administrativos e de faturamento.</w:t>
-      </w:r>
-    </w:p>
-    <w:p>
-      <w:pPr>
-        <w:pStyle w:val="Textoprformatado"/>
-        <w:ind w:hanging="0" w:left="0" w:right="0"/>
-        <w:jc w:val="both"/>
-        <w:rPr/>
-      </w:pPr>
-      <w:r>
-        <w:rPr/>
-        <w:t>Compartilhamos informações de localização do seu veículo apenas em situações estritamente necessárias para a execução do serviço (ex: com autoridades policiais em caso de roubo/furto) ou quando legalmente exigido (ex: por autoridades policiais mediante ordem judicial em uma investigação).</w:t>
-      </w:r>
-    </w:p>
-    <w:p>
-      <w:pPr>
-        <w:pStyle w:val="Textoprformatado"/>
-        <w:ind w:hanging="0" w:left="0" w:right="0"/>
-        <w:jc w:val="both"/>
-        <w:rPr/>
-      </w:pPr>
-      <w:r>
-        <w:rPr/>
-        <w:t>Você tem direitos garantidos pela LGPD, como acesso aos seus dados, correção, exclusão (sujeito1 a requisitos legais e contratuais) e portabilidade.</w:t>
-      </w:r>
-    </w:p>
-    <w:p>
-      <w:pPr>
-        <w:pStyle w:val="Textoprformatado"/>
-        <w:ind w:hanging="0" w:left="0" w:right="0"/>
-        <w:jc w:val="both"/>
-        <w:rPr/>
-      </w:pPr>
-      <w:r>
-        <w:rPr/>
-        <w:t>Para exercer seus direitos ou obter mais informações sobre nossa política de privacidade, entre em contato conosco através dos canais de atendimento ou consulte a política completa em nosso site.</w:t>
-      </w:r>
-    </w:p>
-    <w:p>
-      <w:pPr>
-        <w:pStyle w:val="Textoprformatado"/>
-        <w:ind w:hanging="0" w:left="0" w:right="0"/>
-        <w:jc w:val="both"/>
-        <w:rPr/>
-      </w:pPr>
-      <w:r>
-        <w:rPr/>
-      </w:r>
-    </w:p>
-    <w:p>
-      <w:pPr>
-        <w:pStyle w:val="Textoprformatado"/>
-        <w:ind w:hanging="0" w:left="0" w:right="0"/>
-        <w:jc w:val="both"/>
-        <w:rPr/>
-      </w:pPr>
-      <w:r>
-        <w:rPr/>
-        <w:t>13. Procedimentos de Transferência e Cancelamento</w:t>
-      </w:r>
-    </w:p>
-    <w:p>
-      <w:pPr>
-        <w:pStyle w:val="Textoprformatado"/>
-        <w:ind w:hanging="0" w:left="0" w:right="0"/>
-        <w:jc w:val="both"/>
-        <w:rPr/>
-      </w:pPr>
-      <w:r>
-        <w:rPr/>
-        <w:t>Transferência de Veículo/Propriedade: Se você vender seu veículo ou transferir a propriedade para outra pessoa, entre em contato com nosso setor Administrativo/Comercial antes de realizar a transferência do bem. Existem procedimentos contratuais a serem seguidos que podem envolver a transferência do contrato para o novo proprietário (se ele tiver interesse e for aprovado), a reinstalação do equipamento em outro veículo de sua propriedade ou o cancelamento do serviço.</w:t>
-      </w:r>
-    </w:p>
-    <w:p>
-      <w:pPr>
-        <w:pStyle w:val="Textoprformatado"/>
-        <w:ind w:hanging="0" w:left="0" w:right="0"/>
-        <w:jc w:val="both"/>
-        <w:rPr/>
-      </w:pPr>
-      <w:r>
-        <w:rPr/>
-        <w:t>Cancelamento do Serviço: Caso deseje cancelar o contrato, entre em contato com o setor Administrativo/Financeiro ou Comercial. O cancelamento geralmente requer um aviso prévio e pode estar sujeito a multas ou taxas, conforme estabelecido em seu Contrato de Prestação de Serviços, especialmente se houver fidelidade. Você será orientado sobre os procedimentos necessários, incluindo a desinstalação do equipamento.</w:t>
-      </w:r>
-    </w:p>
-    <w:p>
-      <w:pPr>
-        <w:pStyle w:val="Textoprformatado"/>
-        <w:ind w:hanging="0" w:left="0" w:right="0"/>
-        <w:jc w:val="both"/>
-        <w:rPr/>
-      </w:pPr>
-      <w:r>
-        <w:rPr/>
-        <w:t>É fundamental seguir os procedimentos formais de transferência ou cancelamento para evitar cobranças indevidas e garantir o encerramento correto das obrigações contratuais.</w:t>
-      </w:r>
-    </w:p>
-    <w:p>
-      <w:pPr>
-        <w:pStyle w:val="Textoprformatado"/>
-        <w:ind w:hanging="0" w:left="0" w:right="0"/>
-        <w:jc w:val="both"/>
-        <w:rPr/>
-      </w:pPr>
-      <w:r>
-        <w:rPr/>
-      </w:r>
-    </w:p>
-    <w:p>
-      <w:pPr>
-        <w:pStyle w:val="Textoprformatado"/>
-        <w:ind w:hanging="0" w:left="0" w:right="0"/>
-        <w:jc w:val="both"/>
-        <w:rPr/>
-      </w:pPr>
-      <w:r>
-        <w:rPr/>
-        <w:t>14. Considerações Finais</w:t>
-      </w:r>
-    </w:p>
-    <w:p>
-      <w:pPr>
-        <w:pStyle w:val="Textoprformatado"/>
-        <w:ind w:hanging="0" w:left="0" w:right="0"/>
-        <w:jc w:val="both"/>
-        <w:rPr/>
-      </w:pPr>
-      <w:r>
-        <w:rPr/>
-        <w:t>Este manual é um guia prático. O documento que rege formalmente a prestação de serviços entre você e a Sempre Alerta é o Contrato de Prestação de Serviços, que foi assinado no momento da contratação. Em caso de qualquer divergência, o Contrato prevalecerá.</w:t>
-      </w:r>
-    </w:p>
-    <w:p>
-      <w:pPr>
-        <w:pStyle w:val="Textoprformatado"/>
-        <w:ind w:hanging="0" w:left="0" w:right="0"/>
-        <w:jc w:val="both"/>
-        <w:rPr/>
-      </w:pPr>
-      <w:r>
-        <w:rPr/>
-        <w:t>Agradecemos novamente por escolher a Sempre Alerta. Esperamos que você nunca precise utilizar nossos serviços de emergência, mas tenha a certeza de que nossa equipe estará sempre pronta para atendê-lo quando necessário.</w:t>
-      </w:r>
-    </w:p>
-    <w:p>
-      <w:pPr>
-        <w:pStyle w:val="Textoprformatado"/>
-        <w:ind w:hanging="0" w:left="0" w:right="0"/>
-        <w:jc w:val="both"/>
-        <w:rPr/>
-      </w:pPr>
-      <w:r>
-        <w:rPr/>
-        <w:t>Dirija com segurança e conte com a Sempre Alerta para sua tranquilidade!</w:t>
-      </w:r>
-    </w:p>
-    <w:p>
-      <w:pPr>
-        <w:pStyle w:val="Textoprformatado"/>
-        <w:ind w:hanging="0" w:left="0" w:right="0"/>
-        <w:jc w:val="both"/>
-        <w:rPr/>
-      </w:pPr>
-      <w:r>
-        <w:rPr/>
-      </w:r>
-    </w:p>
-    <w:p>
-      <w:pPr>
-        <w:pStyle w:val="Textoprformatado"/>
-        <w:ind w:hanging="0" w:left="0" w:right="0"/>
-        <w:jc w:val="both"/>
-        <w:rPr/>
-      </w:pPr>
-      <w:r>
-        <w:rPr/>
-        <w:t>Sempre Alerta – Sua segurança em primeiro lugar!</w:t>
-      </w:r>
-    </w:p>
-    <w:p>
-      <w:pPr>
-        <w:pStyle w:val="Textoprformatado"/>
-        <w:ind w:hanging="0" w:left="0" w:right="0"/>
-        <w:jc w:val="both"/>
-        <w:rPr/>
-      </w:pPr>
-      <w:r>
-        <w:rPr/>
-      </w:r>
-    </w:p>
-    <w:p>
-      <w:pPr>
-        <w:pStyle w:val="Textoprformatado"/>
-        <w:ind w:hanging="0" w:left="0" w:right="0"/>
-        <w:jc w:val="both"/>
-        <w:rPr/>
-      </w:pPr>
-      <w:r>
-        <w:rPr/>
-        <w:t>Manual atualizado em 01/2025. Versão 1.0.</w:t>
+      </w:r>
+    </w:p>
+    <w:p>
+      <w:pPr>
+        <w:pStyle w:val="Textoprformatado"/>
+        <w:ind w:hanging="0" w:left="0" w:right="0"/>
+        <w:jc w:val="both"/>
+        <w:rPr/>
+      </w:pPr>
+      <w:r>
+        <w:rPr/>
+      </w:r>
+    </w:p>
+    <w:p>
+      <w:pPr>
+        <w:pStyle w:val="Textoprformatado"/>
+        <w:ind w:hanging="0" w:left="0" w:right="0"/>
+        <w:jc w:val="both"/>
+        <w:rPr/>
+      </w:pPr>
+      <w:r>
+        <w:rPr/>
+      </w:r>
+    </w:p>
+    <w:p>
+      <w:pPr>
+        <w:pStyle w:val="Textoprformatado"/>
+        <w:ind w:hanging="0" w:left="0" w:right="0"/>
+        <w:jc w:val="both"/>
+        <w:rPr/>
+      </w:pPr>
+      <w:r>
+        <w:rPr/>
+      </w:r>
+    </w:p>
+    <w:p>
+      <w:pPr>
+        <w:pStyle w:val="Textoprformatado"/>
+        <w:ind w:hanging="0" w:left="0" w:right="0"/>
+        <w:jc w:val="both"/>
+        <w:rPr/>
+      </w:pPr>
+      <w:r>
+        <w:rPr/>
+        <w:t>_________________________________________</w:t>
+      </w:r>
+    </w:p>
+    <w:p>
+      <w:pPr>
+        <w:pStyle w:val="Textoprformatado"/>
+        <w:ind w:hanging="0" w:left="0" w:right="0"/>
+        <w:jc w:val="both"/>
+        <w:rPr/>
+      </w:pPr>
+      <w:r>
+        <w:rPr/>
+        <w:t>Nome:</w:t>
+      </w:r>
+    </w:p>
+    <w:p>
+      <w:pPr>
+        <w:pStyle w:val="Textoprformatado"/>
+        <w:ind w:hanging="0" w:left="0" w:right="0"/>
+        <w:jc w:val="both"/>
+        <w:rPr/>
+      </w:pPr>
+      <w:r>
+        <w:rPr/>
+        <w:t>CPF:</w:t>
+      </w:r>
+    </w:p>
+    <w:p>
+      <w:pPr>
+        <w:pStyle w:val="Textoprformatado"/>
+        <w:ind w:hanging="0" w:left="0" w:right="0"/>
+        <w:jc w:val="both"/>
+        <w:rPr/>
+      </w:pPr>
+      <w:r>
+        <w:rPr/>
+      </w:r>
+    </w:p>
+    <w:p>
+      <w:pPr>
+        <w:pStyle w:val="Textoprformatado"/>
+        <w:ind w:hanging="0" w:left="0" w:right="0"/>
+        <w:jc w:val="both"/>
+        <w:rPr/>
+      </w:pPr>
+      <w:r>
+        <w:rPr/>
+      </w:r>
+    </w:p>
+    <w:p>
+      <w:pPr>
+        <w:pStyle w:val="Textoprformatado"/>
+        <w:ind w:hanging="0" w:left="0" w:right="0"/>
+        <w:jc w:val="both"/>
+        <w:rPr/>
+      </w:pPr>
+      <w:r>
+        <w:rPr/>
+      </w:r>
+    </w:p>
+    <w:p>
+      <w:pPr>
+        <w:pStyle w:val="Textoprformatado"/>
+        <w:ind w:hanging="0" w:left="0" w:right="0"/>
+        <w:jc w:val="both"/>
+        <w:rPr/>
+      </w:pPr>
+      <w:r>
+        <w:rPr/>
+      </w:r>
+    </w:p>
+    <w:p>
+      <w:pPr>
+        <w:pStyle w:val="Textoprformatado"/>
+        <w:ind w:hanging="0" w:left="0" w:right="0"/>
+        <w:jc w:val="both"/>
+        <w:rPr/>
+      </w:pPr>
+      <w:r>
+        <w:rPr/>
+        <w:t>_________________________________________</w:t>
+      </w:r>
+    </w:p>
+    <w:p>
+      <w:pPr>
+        <w:pStyle w:val="Textoprformatado"/>
+        <w:ind w:hanging="0" w:left="0" w:right="0"/>
+        <w:jc w:val="both"/>
+        <w:rPr/>
+      </w:pPr>
+      <w:r>
+        <w:rPr/>
+        <w:t>Nome:</w:t>
+      </w:r>
+    </w:p>
+    <w:p>
+      <w:pPr>
+        <w:pStyle w:val="Textoprformatado"/>
+        <w:ind w:hanging="0" w:left="0" w:right="0"/>
+        <w:jc w:val="both"/>
+        <w:rPr/>
+      </w:pPr>
+      <w:r>
+        <w:rPr/>
+        <w:t>CPF:</w:t>
       </w:r>
     </w:p>
     <w:sectPr>

</xml_diff>